<commit_message>
ver: beta version styling and features completed
</commit_message>
<xml_diff>
--- a/public/IPM_Grimard.docx
+++ b/public/IPM_Grimard.docx
@@ -15,7 +15,7 @@
         <mc:AlternateContent>
           <mc:Choice Requires="wps">
             <w:drawing>
-              <wp:anchor distT="0" distB="0" distL="114300" distR="114300" simplePos="0" relativeHeight="251675648" behindDoc="0" locked="0" layoutInCell="1" allowOverlap="1" wp14:anchorId="04880DA2" wp14:editId="31D58227">
+              <wp:anchor distT="0" distB="0" distL="114300" distR="114300" simplePos="0" relativeHeight="251675648" behindDoc="0" locked="0" layoutInCell="1" allowOverlap="1" wp14:anchorId="04880DA2" wp14:editId="713F47E7">
                 <wp:simplePos x="0" y="0"/>
                 <wp:positionH relativeFrom="page">
                   <wp:align>right</wp:align>
@@ -67,7 +67,40 @@
                                 <w:sz w:val="28"/>
                                 <w:szCs w:val="28"/>
                               </w:rPr>
-                              <w:t xml:space="preserve">Application sauvegardée sur la machine ou page web </w:t>
+                              <w:t>Application sauvegardée sur la machine</w:t>
+                            </w:r>
+                            <w:r>
+                              <w:rPr>
+                                <w:b/>
+                                <w:bCs/>
+                                <w:spacing w:val="-10"/>
+                                <w:kern w:val="0"/>
+                                <w:sz w:val="28"/>
+                                <w:szCs w:val="28"/>
+                              </w:rPr>
+                              <w:t>, ou une</w:t>
+                            </w:r>
+                            <w:r>
+                              <w:rPr>
+                                <w:b/>
+                                <w:bCs/>
+                                <w:spacing w:val="-10"/>
+                                <w:kern w:val="0"/>
+                                <w:sz w:val="28"/>
+                                <w:szCs w:val="28"/>
+                              </w:rPr>
+                              <w:t xml:space="preserve"> page web </w:t>
+                            </w:r>
+                            <w:r>
+                              <w:rPr>
+                                <w:b/>
+                                <w:bCs/>
+                                <w:spacing w:val="-10"/>
+                                <w:kern w:val="0"/>
+                                <w:sz w:val="28"/>
+                                <w:szCs w:val="28"/>
+                              </w:rPr>
+                              <w:t xml:space="preserve">peut être </w:t>
                             </w:r>
                             <w:r>
                               <w:rPr>
@@ -234,7 +267,40 @@
                           <w:sz w:val="28"/>
                           <w:szCs w:val="28"/>
                         </w:rPr>
-                        <w:t xml:space="preserve">Application sauvegardée sur la machine ou page web </w:t>
+                        <w:t>Application sauvegardée sur la machine</w:t>
+                      </w:r>
+                      <w:r>
+                        <w:rPr>
+                          <w:b/>
+                          <w:bCs/>
+                          <w:spacing w:val="-10"/>
+                          <w:kern w:val="0"/>
+                          <w:sz w:val="28"/>
+                          <w:szCs w:val="28"/>
+                        </w:rPr>
+                        <w:t>, ou une</w:t>
+                      </w:r>
+                      <w:r>
+                        <w:rPr>
+                          <w:b/>
+                          <w:bCs/>
+                          <w:spacing w:val="-10"/>
+                          <w:kern w:val="0"/>
+                          <w:sz w:val="28"/>
+                          <w:szCs w:val="28"/>
+                        </w:rPr>
+                        <w:t xml:space="preserve"> page web </w:t>
+                      </w:r>
+                      <w:r>
+                        <w:rPr>
+                          <w:b/>
+                          <w:bCs/>
+                          <w:spacing w:val="-10"/>
+                          <w:kern w:val="0"/>
+                          <w:sz w:val="28"/>
+                          <w:szCs w:val="28"/>
+                        </w:rPr>
+                        <w:t xml:space="preserve">peut être </w:t>
                       </w:r>
                       <w:r>
                         <w:rPr>
@@ -619,13 +685,877 @@
         <mc:AlternateContent>
           <mc:Choice Requires="wps">
             <w:drawing>
-              <wp:anchor distT="0" distB="0" distL="114300" distR="114300" simplePos="0" relativeHeight="251686912" behindDoc="0" locked="0" layoutInCell="1" allowOverlap="1" wp14:anchorId="1030DD87" wp14:editId="19E2FED3">
+              <wp:anchor distT="0" distB="0" distL="114300" distR="114300" simplePos="0" relativeHeight="251706368" behindDoc="0" locked="0" layoutInCell="1" allowOverlap="1" wp14:anchorId="33275767" wp14:editId="37CE7B49">
                 <wp:simplePos x="0" y="0"/>
                 <wp:positionH relativeFrom="margin">
-                  <wp:align>center</wp:align>
+                  <wp:posOffset>5558155</wp:posOffset>
                 </wp:positionH>
                 <wp:positionV relativeFrom="paragraph">
-                  <wp:posOffset>5129530</wp:posOffset>
+                  <wp:posOffset>4938395</wp:posOffset>
+                </wp:positionV>
+                <wp:extent cx="981075" cy="904875"/>
+                <wp:effectExtent l="0" t="0" r="0" b="0"/>
+                <wp:wrapNone/>
+                <wp:docPr id="769182737" name="Zone de texte 11"/>
+                <wp:cNvGraphicFramePr/>
+                <a:graphic xmlns:a="http://schemas.openxmlformats.org/drawingml/2006/main">
+                  <a:graphicData uri="http://schemas.microsoft.com/office/word/2010/wordprocessingShape">
+                    <wps:wsp>
+                      <wps:cNvSpPr txBox="1"/>
+                      <wps:spPr>
+                        <a:xfrm>
+                          <a:off x="0" y="0"/>
+                          <a:ext cx="981075" cy="904875"/>
+                        </a:xfrm>
+                        <a:prstGeom prst="rect">
+                          <a:avLst/>
+                        </a:prstGeom>
+                        <a:noFill/>
+                        <a:ln w="6350">
+                          <a:noFill/>
+                        </a:ln>
+                      </wps:spPr>
+                      <wps:txbx>
+                        <w:txbxContent>
+                          <w:p>
+                            <w:pPr>
+                              <w:jc w:val="right"/>
+                              <w:rPr>
+                                <w:sz w:val="32"/>
+                                <w:szCs w:val="32"/>
+                              </w:rPr>
+                            </w:pPr>
+                            <w:r>
+                              <w:rPr>
+                                <w:b/>
+                                <w:bCs/>
+                                <w:sz w:val="40"/>
+                                <w:szCs w:val="40"/>
+                              </w:rPr>
+                              <w:t>ET PLUS!!</w:t>
+                            </w:r>
+                          </w:p>
+                        </w:txbxContent>
+                      </wps:txbx>
+                      <wps:bodyPr rot="0" spcFirstLastPara="0" vertOverflow="overflow" horzOverflow="overflow" vert="horz" wrap="square" lIns="91440" tIns="45720" rIns="91440" bIns="45720" numCol="1" spcCol="0" rtlCol="0" fromWordArt="0" anchor="t" anchorCtr="0" forceAA="0" compatLnSpc="1">
+                        <a:prstTxWarp prst="textNoShape">
+                          <a:avLst/>
+                        </a:prstTxWarp>
+                        <a:noAutofit/>
+                      </wps:bodyPr>
+                    </wps:wsp>
+                  </a:graphicData>
+                </a:graphic>
+                <wp14:sizeRelH relativeFrom="margin">
+                  <wp14:pctWidth>0</wp14:pctWidth>
+                </wp14:sizeRelH>
+                <wp14:sizeRelV relativeFrom="margin">
+                  <wp14:pctHeight>0</wp14:pctHeight>
+                </wp14:sizeRelV>
+              </wp:anchor>
+            </w:drawing>
+          </mc:Choice>
+          <mc:Fallback>
+            <w:pict>
+              <v:shape w14:anchorId="33275767" id="_x0000_s1028" type="#_x0000_t202" style="position:absolute;margin-left:437.65pt;margin-top:388.85pt;width:77.25pt;height:71.25pt;z-index:251706368;visibility:visible;mso-wrap-style:square;mso-width-percent:0;mso-height-percent:0;mso-wrap-distance-left:9pt;mso-wrap-distance-top:0;mso-wrap-distance-right:9pt;mso-wrap-distance-bottom:0;mso-position-horizontal:absolute;mso-position-horizontal-relative:margin;mso-position-vertical:absolute;mso-position-vertical-relative:text;mso-width-percent:0;mso-height-percent:0;mso-width-relative:margin;mso-height-relative:margin;v-text-anchor:top" o:gfxdata="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" filled="f" stroked="f" strokeweight=".5pt">
+                <v:textbox>
+                  <w:txbxContent>
+                    <w:p>
+                      <w:pPr>
+                        <w:jc w:val="right"/>
+                        <w:rPr>
+                          <w:sz w:val="32"/>
+                          <w:szCs w:val="32"/>
+                        </w:rPr>
+                      </w:pPr>
+                      <w:r>
+                        <w:rPr>
+                          <w:b/>
+                          <w:bCs/>
+                          <w:sz w:val="40"/>
+                          <w:szCs w:val="40"/>
+                        </w:rPr>
+                        <w:t>ET PLUS!!</w:t>
+                      </w:r>
+                    </w:p>
+                  </w:txbxContent>
+                </v:textbox>
+                <w10:wrap anchorx="margin"/>
+              </v:shape>
+            </w:pict>
+          </mc:Fallback>
+        </mc:AlternateContent>
+      </w:r>
+      <w:r>
+        <w:rPr>
+          <w:noProof/>
+        </w:rPr>
+        <mc:AlternateContent>
+          <mc:Choice Requires="wps">
+            <w:drawing>
+              <wp:anchor distT="0" distB="0" distL="114300" distR="114300" simplePos="0" relativeHeight="251710464" behindDoc="0" locked="0" layoutInCell="1" allowOverlap="1" wp14:anchorId="39F095EB" wp14:editId="784CFE62">
+                <wp:simplePos x="0" y="0"/>
+                <wp:positionH relativeFrom="margin">
+                  <wp:posOffset>4933950</wp:posOffset>
+                </wp:positionH>
+                <wp:positionV relativeFrom="paragraph">
+                  <wp:posOffset>4799965</wp:posOffset>
+                </wp:positionV>
+                <wp:extent cx="715010" cy="609600"/>
+                <wp:effectExtent l="0" t="0" r="0" b="0"/>
+                <wp:wrapNone/>
+                <wp:docPr id="71997019" name="Zone de texte 11"/>
+                <wp:cNvGraphicFramePr/>
+                <a:graphic xmlns:a="http://schemas.openxmlformats.org/drawingml/2006/main">
+                  <a:graphicData uri="http://schemas.microsoft.com/office/word/2010/wordprocessingShape">
+                    <wps:wsp>
+                      <wps:cNvSpPr txBox="1"/>
+                      <wps:spPr>
+                        <a:xfrm>
+                          <a:off x="0" y="0"/>
+                          <a:ext cx="715010" cy="609600"/>
+                        </a:xfrm>
+                        <a:prstGeom prst="rect">
+                          <a:avLst/>
+                        </a:prstGeom>
+                        <a:noFill/>
+                        <a:ln w="6350">
+                          <a:noFill/>
+                        </a:ln>
+                      </wps:spPr>
+                      <wps:txbx>
+                        <w:txbxContent>
+                          <w:p>
+                            <w:pPr>
+                              <w:jc w:val="right"/>
+                            </w:pPr>
+                            <w:r>
+                              <w:rPr>
+                                <w:b/>
+                                <w:bCs/>
+                                <w:sz w:val="28"/>
+                                <w:szCs w:val="28"/>
+                              </w:rPr>
+                              <w:t>XML</w:t>
+                            </w:r>
+                          </w:p>
+                        </w:txbxContent>
+                      </wps:txbx>
+                      <wps:bodyPr rot="0" spcFirstLastPara="0" vertOverflow="overflow" horzOverflow="overflow" vert="horz" wrap="square" lIns="91440" tIns="45720" rIns="91440" bIns="45720" numCol="1" spcCol="0" rtlCol="0" fromWordArt="0" anchor="t" anchorCtr="0" forceAA="0" compatLnSpc="1">
+                        <a:prstTxWarp prst="textNoShape">
+                          <a:avLst/>
+                        </a:prstTxWarp>
+                        <a:noAutofit/>
+                      </wps:bodyPr>
+                    </wps:wsp>
+                  </a:graphicData>
+                </a:graphic>
+                <wp14:sizeRelH relativeFrom="margin">
+                  <wp14:pctWidth>0</wp14:pctWidth>
+                </wp14:sizeRelH>
+                <wp14:sizeRelV relativeFrom="margin">
+                  <wp14:pctHeight>0</wp14:pctHeight>
+                </wp14:sizeRelV>
+              </wp:anchor>
+            </w:drawing>
+          </mc:Choice>
+          <mc:Fallback>
+            <w:pict>
+              <v:shape w14:anchorId="39F095EB" id="_x0000_s1029" type="#_x0000_t202" style="position:absolute;margin-left:388.5pt;margin-top:377.95pt;width:56.3pt;height:48pt;z-index:251710464;visibility:visible;mso-wrap-style:square;mso-width-percent:0;mso-height-percent:0;mso-wrap-distance-left:9pt;mso-wrap-distance-top:0;mso-wrap-distance-right:9pt;mso-wrap-distance-bottom:0;mso-position-horizontal:absolute;mso-position-horizontal-relative:margin;mso-position-vertical:absolute;mso-position-vertical-relative:text;mso-width-percent:0;mso-height-percent:0;mso-width-relative:margin;mso-height-relative:margin;v-text-anchor:top" o:gfxdata="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" filled="f" stroked="f" strokeweight=".5pt">
+                <v:textbox>
+                  <w:txbxContent>
+                    <w:p>
+                      <w:pPr>
+                        <w:jc w:val="right"/>
+                      </w:pPr>
+                      <w:r>
+                        <w:rPr>
+                          <w:b/>
+                          <w:bCs/>
+                          <w:sz w:val="28"/>
+                          <w:szCs w:val="28"/>
+                        </w:rPr>
+                        <w:t>XML</w:t>
+                      </w:r>
+                    </w:p>
+                  </w:txbxContent>
+                </v:textbox>
+                <w10:wrap anchorx="margin"/>
+              </v:shape>
+            </w:pict>
+          </mc:Fallback>
+        </mc:AlternateContent>
+      </w:r>
+      <w:r>
+        <w:rPr>
+          <w:noProof/>
+        </w:rPr>
+        <mc:AlternateContent>
+          <mc:Choice Requires="wps">
+            <w:drawing>
+              <wp:anchor distT="0" distB="0" distL="114300" distR="114300" simplePos="0" relativeHeight="251708416" behindDoc="0" locked="0" layoutInCell="1" allowOverlap="1" wp14:anchorId="3FF67EAB" wp14:editId="6F08753D">
+                <wp:simplePos x="0" y="0"/>
+                <wp:positionH relativeFrom="margin">
+                  <wp:posOffset>5226685</wp:posOffset>
+                </wp:positionH>
+                <wp:positionV relativeFrom="paragraph">
+                  <wp:posOffset>4358005</wp:posOffset>
+                </wp:positionV>
+                <wp:extent cx="847725" cy="609600"/>
+                <wp:effectExtent l="0" t="0" r="0" b="0"/>
+                <wp:wrapNone/>
+                <wp:docPr id="1905296581" name="Zone de texte 11"/>
+                <wp:cNvGraphicFramePr/>
+                <a:graphic xmlns:a="http://schemas.openxmlformats.org/drawingml/2006/main">
+                  <a:graphicData uri="http://schemas.microsoft.com/office/word/2010/wordprocessingShape">
+                    <wps:wsp>
+                      <wps:cNvSpPr txBox="1"/>
+                      <wps:spPr>
+                        <a:xfrm>
+                          <a:off x="0" y="0"/>
+                          <a:ext cx="847725" cy="609600"/>
+                        </a:xfrm>
+                        <a:prstGeom prst="rect">
+                          <a:avLst/>
+                        </a:prstGeom>
+                        <a:noFill/>
+                        <a:ln w="6350">
+                          <a:noFill/>
+                        </a:ln>
+                      </wps:spPr>
+                      <wps:txbx>
+                        <w:txbxContent>
+                          <w:p>
+                            <w:pPr>
+                              <w:spacing w:after="0"/>
+                              <w:jc w:val="right"/>
+                              <w:rPr>
+                                <w:b/>
+                                <w:bCs/>
+                                <w:sz w:val="28"/>
+                                <w:szCs w:val="28"/>
+                              </w:rPr>
+                            </w:pPr>
+                            <w:r>
+                              <w:rPr>
+                                <w:b/>
+                                <w:bCs/>
+                                <w:sz w:val="28"/>
+                                <w:szCs w:val="28"/>
+                              </w:rPr>
+                              <w:t>HTTP GET</w:t>
+                            </w:r>
+                          </w:p>
+                          <w:p>
+                            <w:pPr>
+                              <w:spacing w:after="0"/>
+                              <w:jc w:val="right"/>
+                            </w:pPr>
+                          </w:p>
+                        </w:txbxContent>
+                      </wps:txbx>
+                      <wps:bodyPr rot="0" spcFirstLastPara="0" vertOverflow="overflow" horzOverflow="overflow" vert="horz" wrap="square" lIns="91440" tIns="45720" rIns="91440" bIns="45720" numCol="1" spcCol="0" rtlCol="0" fromWordArt="0" anchor="t" anchorCtr="0" forceAA="0" compatLnSpc="1">
+                        <a:prstTxWarp prst="textNoShape">
+                          <a:avLst/>
+                        </a:prstTxWarp>
+                        <a:noAutofit/>
+                      </wps:bodyPr>
+                    </wps:wsp>
+                  </a:graphicData>
+                </a:graphic>
+                <wp14:sizeRelH relativeFrom="margin">
+                  <wp14:pctWidth>0</wp14:pctWidth>
+                </wp14:sizeRelH>
+                <wp14:sizeRelV relativeFrom="margin">
+                  <wp14:pctHeight>0</wp14:pctHeight>
+                </wp14:sizeRelV>
+              </wp:anchor>
+            </w:drawing>
+          </mc:Choice>
+          <mc:Fallback>
+            <w:pict>
+              <v:shape w14:anchorId="3FF67EAB" id="_x0000_s1030" type="#_x0000_t202" style="position:absolute;margin-left:411.55pt;margin-top:343.15pt;width:66.75pt;height:48pt;z-index:251708416;visibility:visible;mso-wrap-style:square;mso-width-percent:0;mso-height-percent:0;mso-wrap-distance-left:9pt;mso-wrap-distance-top:0;mso-wrap-distance-right:9pt;mso-wrap-distance-bottom:0;mso-position-horizontal:absolute;mso-position-horizontal-relative:margin;mso-position-vertical:absolute;mso-position-vertical-relative:text;mso-width-percent:0;mso-height-percent:0;mso-width-relative:margin;mso-height-relative:margin;v-text-anchor:top" o:gfxdata="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" filled="f" stroked="f" strokeweight=".5pt">
+                <v:textbox>
+                  <w:txbxContent>
+                    <w:p>
+                      <w:pPr>
+                        <w:spacing w:after="0"/>
+                        <w:jc w:val="right"/>
+                        <w:rPr>
+                          <w:b/>
+                          <w:bCs/>
+                          <w:sz w:val="28"/>
+                          <w:szCs w:val="28"/>
+                        </w:rPr>
+                      </w:pPr>
+                      <w:r>
+                        <w:rPr>
+                          <w:b/>
+                          <w:bCs/>
+                          <w:sz w:val="28"/>
+                          <w:szCs w:val="28"/>
+                        </w:rPr>
+                        <w:t>HTTP GET</w:t>
+                      </w:r>
+                    </w:p>
+                    <w:p>
+                      <w:pPr>
+                        <w:spacing w:after="0"/>
+                        <w:jc w:val="right"/>
+                      </w:pPr>
+                    </w:p>
+                  </w:txbxContent>
+                </v:textbox>
+                <w10:wrap anchorx="margin"/>
+              </v:shape>
+            </w:pict>
+          </mc:Fallback>
+        </mc:AlternateContent>
+      </w:r>
+      <w:r>
+        <w:rPr>
+          <w:noProof/>
+        </w:rPr>
+        <mc:AlternateContent>
+          <mc:Choice Requires="wps">
+            <w:drawing>
+              <wp:anchor distT="0" distB="0" distL="114300" distR="114300" simplePos="0" relativeHeight="251704320" behindDoc="0" locked="0" layoutInCell="1" allowOverlap="1" wp14:anchorId="3983CEB6" wp14:editId="76231FE3">
+                <wp:simplePos x="0" y="0"/>
+                <wp:positionH relativeFrom="column">
+                  <wp:posOffset>4462780</wp:posOffset>
+                </wp:positionH>
+                <wp:positionV relativeFrom="paragraph">
+                  <wp:posOffset>3757929</wp:posOffset>
+                </wp:positionV>
+                <wp:extent cx="1590675" cy="1495425"/>
+                <wp:effectExtent l="38100" t="38100" r="47625" b="47625"/>
+                <wp:wrapNone/>
+                <wp:docPr id="402302263" name="Connecteur droit avec flèche 5"/>
+                <wp:cNvGraphicFramePr/>
+                <a:graphic xmlns:a="http://schemas.openxmlformats.org/drawingml/2006/main">
+                  <a:graphicData uri="http://schemas.microsoft.com/office/word/2010/wordprocessingShape">
+                    <wps:wsp>
+                      <wps:cNvCnPr/>
+                      <wps:spPr>
+                        <a:xfrm flipH="1" flipV="1">
+                          <a:off x="0" y="0"/>
+                          <a:ext cx="1590675" cy="1495425"/>
+                        </a:xfrm>
+                        <a:prstGeom prst="straightConnector1">
+                          <a:avLst/>
+                        </a:prstGeom>
+                        <a:ln w="76200" cap="flat" cmpd="sng" algn="ctr">
+                          <a:solidFill>
+                            <a:srgbClr val="FFC000"/>
+                          </a:solidFill>
+                          <a:prstDash val="solid"/>
+                          <a:round/>
+                          <a:headEnd type="arrow" w="med" len="med"/>
+                          <a:tailEnd type="arrow" w="med" len="med"/>
+                        </a:ln>
+                      </wps:spPr>
+                      <wps:style>
+                        <a:lnRef idx="0">
+                          <a:scrgbClr r="0" g="0" b="0"/>
+                        </a:lnRef>
+                        <a:fillRef idx="0">
+                          <a:scrgbClr r="0" g="0" b="0"/>
+                        </a:fillRef>
+                        <a:effectRef idx="0">
+                          <a:scrgbClr r="0" g="0" b="0"/>
+                        </a:effectRef>
+                        <a:fontRef idx="minor">
+                          <a:schemeClr val="tx1"/>
+                        </a:fontRef>
+                      </wps:style>
+                      <wps:bodyPr/>
+                    </wps:wsp>
+                  </a:graphicData>
+                </a:graphic>
+                <wp14:sizeRelH relativeFrom="margin">
+                  <wp14:pctWidth>0</wp14:pctWidth>
+                </wp14:sizeRelH>
+                <wp14:sizeRelV relativeFrom="margin">
+                  <wp14:pctHeight>0</wp14:pctHeight>
+                </wp14:sizeRelV>
+              </wp:anchor>
+            </w:drawing>
+          </mc:Choice>
+          <mc:Fallback>
+            <w:pict>
+              <v:shapetype w14:anchorId="0E6EBF51" id="_x0000_t32" coordsize="21600,21600" o:spt="32" o:oned="t" path="m,l21600,21600e" filled="f">
+                <v:path arrowok="t" fillok="f" o:connecttype="none"/>
+                <o:lock v:ext="edit" shapetype="t"/>
+              </v:shapetype>
+              <v:shape id="Connecteur droit avec flèche 5" o:spid="_x0000_s1026" type="#_x0000_t32" style="position:absolute;margin-left:351.4pt;margin-top:295.9pt;width:125.25pt;height:117.75pt;flip:x y;z-index:251704320;visibility:visible;mso-wrap-style:square;mso-width-percent:0;mso-height-percent:0;mso-wrap-distance-left:9pt;mso-wrap-distance-top:0;mso-wrap-distance-right:9pt;mso-wrap-distance-bottom:0;mso-position-horizontal:absolute;mso-position-horizontal-relative:text;mso-position-vertical:absolute;mso-position-vertical-relative:text;mso-width-percent:0;mso-height-percent:0;mso-width-relative:margin;mso-height-relative:margin" o:gfxdata="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" strokecolor="#ffc000" strokeweight="6pt">
+                <v:stroke startarrow="open" endarrow="open"/>
+              </v:shape>
+            </w:pict>
+          </mc:Fallback>
+        </mc:AlternateContent>
+      </w:r>
+      <w:r>
+        <w:rPr>
+          <w:noProof/>
+        </w:rPr>
+        <mc:AlternateContent>
+          <mc:Choice Requires="wps">
+            <w:drawing>
+              <wp:anchor distT="0" distB="0" distL="114300" distR="114300" simplePos="0" relativeHeight="251702272" behindDoc="0" locked="0" layoutInCell="1" allowOverlap="1" wp14:anchorId="61197E37" wp14:editId="04AFF64F">
+                <wp:simplePos x="0" y="0"/>
+                <wp:positionH relativeFrom="margin">
+                  <wp:posOffset>3719830</wp:posOffset>
+                </wp:positionH>
+                <wp:positionV relativeFrom="paragraph">
+                  <wp:posOffset>5710555</wp:posOffset>
+                </wp:positionV>
+                <wp:extent cx="981710" cy="609600"/>
+                <wp:effectExtent l="0" t="0" r="0" b="0"/>
+                <wp:wrapNone/>
+                <wp:docPr id="1696679918" name="Zone de texte 11"/>
+                <wp:cNvGraphicFramePr/>
+                <a:graphic xmlns:a="http://schemas.openxmlformats.org/drawingml/2006/main">
+                  <a:graphicData uri="http://schemas.microsoft.com/office/word/2010/wordprocessingShape">
+                    <wps:wsp>
+                      <wps:cNvSpPr txBox="1"/>
+                      <wps:spPr>
+                        <a:xfrm>
+                          <a:off x="0" y="0"/>
+                          <a:ext cx="981710" cy="609600"/>
+                        </a:xfrm>
+                        <a:prstGeom prst="rect">
+                          <a:avLst/>
+                        </a:prstGeom>
+                        <a:noFill/>
+                        <a:ln w="6350">
+                          <a:noFill/>
+                        </a:ln>
+                      </wps:spPr>
+                      <wps:txbx>
+                        <w:txbxContent>
+                          <w:p>
+                            <w:pPr>
+                              <w:jc w:val="right"/>
+                            </w:pPr>
+                            <w:r>
+                              <w:rPr>
+                                <w:b/>
+                                <w:bCs/>
+                                <w:sz w:val="28"/>
+                                <w:szCs w:val="28"/>
+                              </w:rPr>
+                              <w:t>UDP</w:t>
+                            </w:r>
+                          </w:p>
+                        </w:txbxContent>
+                      </wps:txbx>
+                      <wps:bodyPr rot="0" spcFirstLastPara="0" vertOverflow="overflow" horzOverflow="overflow" vert="horz" wrap="square" lIns="91440" tIns="45720" rIns="91440" bIns="45720" numCol="1" spcCol="0" rtlCol="0" fromWordArt="0" anchor="t" anchorCtr="0" forceAA="0" compatLnSpc="1">
+                        <a:prstTxWarp prst="textNoShape">
+                          <a:avLst/>
+                        </a:prstTxWarp>
+                        <a:noAutofit/>
+                      </wps:bodyPr>
+                    </wps:wsp>
+                  </a:graphicData>
+                </a:graphic>
+                <wp14:sizeRelH relativeFrom="margin">
+                  <wp14:pctWidth>0</wp14:pctWidth>
+                </wp14:sizeRelH>
+                <wp14:sizeRelV relativeFrom="margin">
+                  <wp14:pctHeight>0</wp14:pctHeight>
+                </wp14:sizeRelV>
+              </wp:anchor>
+            </w:drawing>
+          </mc:Choice>
+          <mc:Fallback>
+            <w:pict>
+              <v:shape w14:anchorId="61197E37" id="_x0000_s1031" type="#_x0000_t202" style="position:absolute;margin-left:292.9pt;margin-top:449.65pt;width:77.3pt;height:48pt;z-index:251702272;visibility:visible;mso-wrap-style:square;mso-width-percent:0;mso-height-percent:0;mso-wrap-distance-left:9pt;mso-wrap-distance-top:0;mso-wrap-distance-right:9pt;mso-wrap-distance-bottom:0;mso-position-horizontal:absolute;mso-position-horizontal-relative:margin;mso-position-vertical:absolute;mso-position-vertical-relative:text;mso-width-percent:0;mso-height-percent:0;mso-width-relative:margin;mso-height-relative:margin;v-text-anchor:top" o:gfxdata="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" filled="f" stroked="f" strokeweight=".5pt">
+                <v:textbox>
+                  <w:txbxContent>
+                    <w:p>
+                      <w:pPr>
+                        <w:jc w:val="right"/>
+                      </w:pPr>
+                      <w:r>
+                        <w:rPr>
+                          <w:b/>
+                          <w:bCs/>
+                          <w:sz w:val="28"/>
+                          <w:szCs w:val="28"/>
+                        </w:rPr>
+                        <w:t>UDP</w:t>
+                      </w:r>
+                    </w:p>
+                  </w:txbxContent>
+                </v:textbox>
+                <w10:wrap anchorx="margin"/>
+              </v:shape>
+            </w:pict>
+          </mc:Fallback>
+        </mc:AlternateContent>
+      </w:r>
+      <w:r>
+        <w:drawing>
+          <wp:anchor distT="0" distB="0" distL="114300" distR="114300" simplePos="0" relativeHeight="251700224" behindDoc="0" locked="0" layoutInCell="1" allowOverlap="1" wp14:anchorId="2EB98EE4" wp14:editId="718B1558">
+            <wp:simplePos x="0" y="0"/>
+            <wp:positionH relativeFrom="margin">
+              <wp:posOffset>4348480</wp:posOffset>
+            </wp:positionH>
+            <wp:positionV relativeFrom="paragraph">
+              <wp:posOffset>6066155</wp:posOffset>
+            </wp:positionV>
+            <wp:extent cx="1106170" cy="644028"/>
+            <wp:effectExtent l="0" t="0" r="0" b="3810"/>
+            <wp:wrapNone/>
+            <wp:docPr id="58241810" name="Image 1" descr="Une image contenant texte, Police, logo, capture d’écran&#10;&#10;Le contenu généré par l’IA peut être incorrect."/>
+            <wp:cNvGraphicFramePr>
+              <a:graphicFrameLocks xmlns:a="http://schemas.openxmlformats.org/drawingml/2006/main" noChangeAspect="1"/>
+            </wp:cNvGraphicFramePr>
+            <a:graphic xmlns:a="http://schemas.openxmlformats.org/drawingml/2006/main">
+              <a:graphicData uri="http://schemas.openxmlformats.org/drawingml/2006/picture">
+                <pic:pic xmlns:pic="http://schemas.openxmlformats.org/drawingml/2006/picture">
+                  <pic:nvPicPr>
+                    <pic:cNvPr id="58241810" name="Image 1" descr="Une image contenant texte, Police, logo, capture d’écran&#10;&#10;Le contenu généré par l’IA peut être incorrect."/>
+                    <pic:cNvPicPr/>
+                  </pic:nvPicPr>
+                  <pic:blipFill>
+                    <a:blip r:embed="rId7" cstate="print">
+                      <a:extLst>
+                        <a:ext uri="{28A0092B-C50C-407E-A947-70E740481C1C}">
+                          <a14:useLocalDpi xmlns:a14="http://schemas.microsoft.com/office/drawing/2010/main" val="0"/>
+                        </a:ext>
+                      </a:extLst>
+                    </a:blip>
+                    <a:stretch>
+                      <a:fillRect/>
+                    </a:stretch>
+                  </pic:blipFill>
+                  <pic:spPr>
+                    <a:xfrm>
+                      <a:off x="0" y="0"/>
+                      <a:ext cx="1106170" cy="644028"/>
+                    </a:xfrm>
+                    <a:prstGeom prst="rect">
+                      <a:avLst/>
+                    </a:prstGeom>
+                  </pic:spPr>
+                </pic:pic>
+              </a:graphicData>
+            </a:graphic>
+            <wp14:sizeRelH relativeFrom="margin">
+              <wp14:pctWidth>0</wp14:pctWidth>
+            </wp14:sizeRelH>
+            <wp14:sizeRelV relativeFrom="margin">
+              <wp14:pctHeight>0</wp14:pctHeight>
+            </wp14:sizeRelV>
+          </wp:anchor>
+        </w:drawing>
+      </w:r>
+      <w:r>
+        <w:rPr>
+          <w:noProof/>
+        </w:rPr>
+        <mc:AlternateContent>
+          <mc:Choice Requires="wps">
+            <w:drawing>
+              <wp:anchor distT="0" distB="0" distL="114300" distR="114300" simplePos="0" relativeHeight="251699200" behindDoc="0" locked="0" layoutInCell="1" allowOverlap="1" wp14:anchorId="0E2C3800" wp14:editId="489EFB81">
+                <wp:simplePos x="0" y="0"/>
+                <wp:positionH relativeFrom="column">
+                  <wp:posOffset>4062729</wp:posOffset>
+                </wp:positionH>
+                <wp:positionV relativeFrom="paragraph">
+                  <wp:posOffset>3796029</wp:posOffset>
+                </wp:positionV>
+                <wp:extent cx="142875" cy="2933700"/>
+                <wp:effectExtent l="152400" t="38100" r="200025" b="57150"/>
+                <wp:wrapNone/>
+                <wp:docPr id="1033734958" name="Connecteur droit avec flèche 5"/>
+                <wp:cNvGraphicFramePr/>
+                <a:graphic xmlns:a="http://schemas.openxmlformats.org/drawingml/2006/main">
+                  <a:graphicData uri="http://schemas.microsoft.com/office/word/2010/wordprocessingShape">
+                    <wps:wsp>
+                      <wps:cNvCnPr/>
+                      <wps:spPr>
+                        <a:xfrm flipV="1">
+                          <a:off x="0" y="0"/>
+                          <a:ext cx="142875" cy="2933700"/>
+                        </a:xfrm>
+                        <a:prstGeom prst="straightConnector1">
+                          <a:avLst/>
+                        </a:prstGeom>
+                        <a:ln w="76200" cap="flat" cmpd="sng" algn="ctr">
+                          <a:solidFill>
+                            <a:schemeClr val="accent2">
+                              <a:lumMod val="75000"/>
+                            </a:schemeClr>
+                          </a:solidFill>
+                          <a:prstDash val="solid"/>
+                          <a:round/>
+                          <a:headEnd type="arrow" w="med" len="med"/>
+                          <a:tailEnd type="arrow" w="med" len="med"/>
+                        </a:ln>
+                      </wps:spPr>
+                      <wps:style>
+                        <a:lnRef idx="0">
+                          <a:scrgbClr r="0" g="0" b="0"/>
+                        </a:lnRef>
+                        <a:fillRef idx="0">
+                          <a:scrgbClr r="0" g="0" b="0"/>
+                        </a:fillRef>
+                        <a:effectRef idx="0">
+                          <a:scrgbClr r="0" g="0" b="0"/>
+                        </a:effectRef>
+                        <a:fontRef idx="minor">
+                          <a:schemeClr val="tx1"/>
+                        </a:fontRef>
+                      </wps:style>
+                      <wps:bodyPr/>
+                    </wps:wsp>
+                  </a:graphicData>
+                </a:graphic>
+                <wp14:sizeRelH relativeFrom="margin">
+                  <wp14:pctWidth>0</wp14:pctWidth>
+                </wp14:sizeRelH>
+                <wp14:sizeRelV relativeFrom="margin">
+                  <wp14:pctHeight>0</wp14:pctHeight>
+                </wp14:sizeRelV>
+              </wp:anchor>
+            </w:drawing>
+          </mc:Choice>
+          <mc:Fallback>
+            <w:pict>
+              <v:shape w14:anchorId="47864D62" id="Connecteur droit avec flèche 5" o:spid="_x0000_s1026" type="#_x0000_t32" style="position:absolute;margin-left:319.9pt;margin-top:298.9pt;width:11.25pt;height:231pt;flip:y;z-index:251699200;visibility:visible;mso-wrap-style:square;mso-width-percent:0;mso-height-percent:0;mso-wrap-distance-left:9pt;mso-wrap-distance-top:0;mso-wrap-distance-right:9pt;mso-wrap-distance-bottom:0;mso-position-horizontal:absolute;mso-position-horizontal-relative:text;mso-position-vertical:absolute;mso-position-vertical-relative:text;mso-width-percent:0;mso-height-percent:0;mso-width-relative:margin;mso-height-relative:margin" o:gfxdata="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" strokecolor="#c45911 [2405]" strokeweight="6pt">
+                <v:stroke startarrow="open" endarrow="open"/>
+              </v:shape>
+            </w:pict>
+          </mc:Fallback>
+        </mc:AlternateContent>
+      </w:r>
+      <w:r>
+        <w:drawing>
+          <wp:anchor distT="0" distB="0" distL="114300" distR="114300" simplePos="0" relativeHeight="251697152" behindDoc="0" locked="0" layoutInCell="1" allowOverlap="1" wp14:anchorId="3A58B07C" wp14:editId="234DDB67">
+            <wp:simplePos x="0" y="0"/>
+            <wp:positionH relativeFrom="column">
+              <wp:posOffset>2995930</wp:posOffset>
+            </wp:positionH>
+            <wp:positionV relativeFrom="paragraph">
+              <wp:posOffset>6758305</wp:posOffset>
+            </wp:positionV>
+            <wp:extent cx="3219899" cy="2095792"/>
+            <wp:effectExtent l="0" t="0" r="0" b="0"/>
+            <wp:wrapNone/>
+            <wp:docPr id="707712216" name="Image 1" descr="Une image contenant plein air, énergie solaire, ciel, panneau solaire&#10;&#10;Le contenu généré par l’IA peut être incorrect."/>
+            <wp:cNvGraphicFramePr>
+              <a:graphicFrameLocks xmlns:a="http://schemas.openxmlformats.org/drawingml/2006/main" noChangeAspect="1"/>
+            </wp:cNvGraphicFramePr>
+            <a:graphic xmlns:a="http://schemas.openxmlformats.org/drawingml/2006/main">
+              <a:graphicData uri="http://schemas.openxmlformats.org/drawingml/2006/picture">
+                <pic:pic xmlns:pic="http://schemas.openxmlformats.org/drawingml/2006/picture">
+                  <pic:nvPicPr>
+                    <pic:cNvPr id="707712216" name="Image 1" descr="Une image contenant plein air, énergie solaire, ciel, panneau solaire&#10;&#10;Le contenu généré par l’IA peut être incorrect."/>
+                    <pic:cNvPicPr/>
+                  </pic:nvPicPr>
+                  <pic:blipFill>
+                    <a:blip r:embed="rId8">
+                      <a:extLst>
+                        <a:ext uri="{28A0092B-C50C-407E-A947-70E740481C1C}">
+                          <a14:useLocalDpi xmlns:a14="http://schemas.microsoft.com/office/drawing/2010/main" val="0"/>
+                        </a:ext>
+                      </a:extLst>
+                    </a:blip>
+                    <a:stretch>
+                      <a:fillRect/>
+                    </a:stretch>
+                  </pic:blipFill>
+                  <pic:spPr>
+                    <a:xfrm>
+                      <a:off x="0" y="0"/>
+                      <a:ext cx="3219899" cy="2095792"/>
+                    </a:xfrm>
+                    <a:prstGeom prst="rect">
+                      <a:avLst/>
+                    </a:prstGeom>
+                  </pic:spPr>
+                </pic:pic>
+              </a:graphicData>
+            </a:graphic>
+          </wp:anchor>
+        </w:drawing>
+      </w:r>
+      <w:r>
+        <w:rPr>
+          <w:noProof/>
+        </w:rPr>
+        <mc:AlternateContent>
+          <mc:Choice Requires="wps">
+            <w:drawing>
+              <wp:anchor distT="0" distB="0" distL="114300" distR="114300" simplePos="0" relativeHeight="251696128" behindDoc="0" locked="0" layoutInCell="1" allowOverlap="1" wp14:anchorId="74AA0632" wp14:editId="68B555E7">
+                <wp:simplePos x="0" y="0"/>
+                <wp:positionH relativeFrom="margin">
+                  <wp:posOffset>2319655</wp:posOffset>
+                </wp:positionH>
+                <wp:positionV relativeFrom="paragraph">
+                  <wp:posOffset>5710555</wp:posOffset>
+                </wp:positionV>
+                <wp:extent cx="981710" cy="609600"/>
+                <wp:effectExtent l="0" t="0" r="0" b="0"/>
+                <wp:wrapNone/>
+                <wp:docPr id="1500233980" name="Zone de texte 11"/>
+                <wp:cNvGraphicFramePr/>
+                <a:graphic xmlns:a="http://schemas.openxmlformats.org/drawingml/2006/main">
+                  <a:graphicData uri="http://schemas.microsoft.com/office/word/2010/wordprocessingShape">
+                    <wps:wsp>
+                      <wps:cNvSpPr txBox="1"/>
+                      <wps:spPr>
+                        <a:xfrm>
+                          <a:off x="0" y="0"/>
+                          <a:ext cx="981710" cy="609600"/>
+                        </a:xfrm>
+                        <a:prstGeom prst="rect">
+                          <a:avLst/>
+                        </a:prstGeom>
+                        <a:noFill/>
+                        <a:ln w="6350">
+                          <a:noFill/>
+                        </a:ln>
+                      </wps:spPr>
+                      <wps:txbx>
+                        <w:txbxContent>
+                          <w:p>
+                            <w:pPr>
+                              <w:jc w:val="right"/>
+                            </w:pPr>
+                            <w:r>
+                              <w:rPr>
+                                <w:b/>
+                                <w:bCs/>
+                                <w:sz w:val="28"/>
+                                <w:szCs w:val="28"/>
+                              </w:rPr>
+                              <w:t>TCP/IP</w:t>
+                            </w:r>
+                          </w:p>
+                        </w:txbxContent>
+                      </wps:txbx>
+                      <wps:bodyPr rot="0" spcFirstLastPara="0" vertOverflow="overflow" horzOverflow="overflow" vert="horz" wrap="square" lIns="91440" tIns="45720" rIns="91440" bIns="45720" numCol="1" spcCol="0" rtlCol="0" fromWordArt="0" anchor="t" anchorCtr="0" forceAA="0" compatLnSpc="1">
+                        <a:prstTxWarp prst="textNoShape">
+                          <a:avLst/>
+                        </a:prstTxWarp>
+                        <a:noAutofit/>
+                      </wps:bodyPr>
+                    </wps:wsp>
+                  </a:graphicData>
+                </a:graphic>
+                <wp14:sizeRelH relativeFrom="margin">
+                  <wp14:pctWidth>0</wp14:pctWidth>
+                </wp14:sizeRelH>
+                <wp14:sizeRelV relativeFrom="margin">
+                  <wp14:pctHeight>0</wp14:pctHeight>
+                </wp14:sizeRelV>
+              </wp:anchor>
+            </w:drawing>
+          </mc:Choice>
+          <mc:Fallback>
+            <w:pict>
+              <v:shape w14:anchorId="74AA0632" id="_x0000_s1032" type="#_x0000_t202" style="position:absolute;margin-left:182.65pt;margin-top:449.65pt;width:77.3pt;height:48pt;z-index:251696128;visibility:visible;mso-wrap-style:square;mso-width-percent:0;mso-height-percent:0;mso-wrap-distance-left:9pt;mso-wrap-distance-top:0;mso-wrap-distance-right:9pt;mso-wrap-distance-bottom:0;mso-position-horizontal:absolute;mso-position-horizontal-relative:margin;mso-position-vertical:absolute;mso-position-vertical-relative:text;mso-width-percent:0;mso-height-percent:0;mso-width-relative:margin;mso-height-relative:margin;v-text-anchor:top" o:gfxdata="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" filled="f" stroked="f" strokeweight=".5pt">
+                <v:textbox>
+                  <w:txbxContent>
+                    <w:p>
+                      <w:pPr>
+                        <w:jc w:val="right"/>
+                      </w:pPr>
+                      <w:r>
+                        <w:rPr>
+                          <w:b/>
+                          <w:bCs/>
+                          <w:sz w:val="28"/>
+                          <w:szCs w:val="28"/>
+                        </w:rPr>
+                        <w:t>TCP/IP</w:t>
+                      </w:r>
+                    </w:p>
+                  </w:txbxContent>
+                </v:textbox>
+                <w10:wrap anchorx="margin"/>
+              </v:shape>
+            </w:pict>
+          </mc:Fallback>
+        </mc:AlternateContent>
+      </w:r>
+      <w:r>
+        <w:rPr>
+          <w:noProof/>
+        </w:rPr>
+        <w:drawing>
+          <wp:anchor distT="0" distB="0" distL="114300" distR="114300" simplePos="0" relativeHeight="251694080" behindDoc="0" locked="0" layoutInCell="1" allowOverlap="1" wp14:anchorId="3BAB21E6" wp14:editId="3D90A808">
+            <wp:simplePos x="0" y="0"/>
+            <wp:positionH relativeFrom="margin">
+              <wp:posOffset>1490980</wp:posOffset>
+            </wp:positionH>
+            <wp:positionV relativeFrom="paragraph">
+              <wp:posOffset>5908675</wp:posOffset>
+            </wp:positionV>
+            <wp:extent cx="1781810" cy="602777"/>
+            <wp:effectExtent l="0" t="0" r="8890" b="6985"/>
+            <wp:wrapNone/>
+            <wp:docPr id="1553829504" name="Image 14" descr="Une image contenant Graphique, graphisme, Police, fleur&#10;&#10;Le contenu généré par l’IA peut être incorrect."/>
+            <wp:cNvGraphicFramePr>
+              <a:graphicFrameLocks xmlns:a="http://schemas.openxmlformats.org/drawingml/2006/main" noChangeAspect="1"/>
+            </wp:cNvGraphicFramePr>
+            <a:graphic xmlns:a="http://schemas.openxmlformats.org/drawingml/2006/main">
+              <a:graphicData uri="http://schemas.openxmlformats.org/drawingml/2006/picture">
+                <pic:pic xmlns:pic="http://schemas.openxmlformats.org/drawingml/2006/picture">
+                  <pic:nvPicPr>
+                    <pic:cNvPr id="1553829504" name="Image 14" descr="Une image contenant Graphique, graphisme, Police, fleur&#10;&#10;Le contenu généré par l’IA peut être incorrect."/>
+                    <pic:cNvPicPr/>
+                  </pic:nvPicPr>
+                  <pic:blipFill>
+                    <a:blip r:embed="rId9" cstate="print">
+                      <a:extLst>
+                        <a:ext uri="{28A0092B-C50C-407E-A947-70E740481C1C}">
+                          <a14:useLocalDpi xmlns:a14="http://schemas.microsoft.com/office/drawing/2010/main" val="0"/>
+                        </a:ext>
+                      </a:extLst>
+                    </a:blip>
+                    <a:stretch>
+                      <a:fillRect/>
+                    </a:stretch>
+                  </pic:blipFill>
+                  <pic:spPr>
+                    <a:xfrm>
+                      <a:off x="0" y="0"/>
+                      <a:ext cx="1781810" cy="602777"/>
+                    </a:xfrm>
+                    <a:prstGeom prst="rect">
+                      <a:avLst/>
+                    </a:prstGeom>
+                  </pic:spPr>
+                </pic:pic>
+              </a:graphicData>
+            </a:graphic>
+            <wp14:sizeRelH relativeFrom="margin">
+              <wp14:pctWidth>0</wp14:pctWidth>
+            </wp14:sizeRelH>
+            <wp14:sizeRelV relativeFrom="margin">
+              <wp14:pctHeight>0</wp14:pctHeight>
+            </wp14:sizeRelV>
+          </wp:anchor>
+        </w:drawing>
+      </w:r>
+      <w:r>
+        <w:rPr>
+          <w:noProof/>
+        </w:rPr>
+        <mc:AlternateContent>
+          <mc:Choice Requires="wps">
+            <w:drawing>
+              <wp:anchor distT="0" distB="0" distL="114300" distR="114300" simplePos="0" relativeHeight="251686912" behindDoc="0" locked="0" layoutInCell="1" allowOverlap="1" wp14:anchorId="1030DD87" wp14:editId="23818197">
+                <wp:simplePos x="0" y="0"/>
+                <wp:positionH relativeFrom="margin">
+                  <wp:posOffset>1205865</wp:posOffset>
+                </wp:positionH>
+                <wp:positionV relativeFrom="paragraph">
+                  <wp:posOffset>4005580</wp:posOffset>
                 </wp:positionV>
                 <wp:extent cx="981710" cy="609600"/>
                 <wp:effectExtent l="0" t="0" r="0" b="0"/>
@@ -697,7 +1627,7 @@
           </mc:Choice>
           <mc:Fallback>
             <w:pict>
-              <v:shape w14:anchorId="1030DD87" id="_x0000_s1028" type="#_x0000_t202" style="position:absolute;margin-left:0;margin-top:403.9pt;width:77.3pt;height:48pt;z-index:251686912;visibility:visible;mso-wrap-style:square;mso-width-percent:0;mso-height-percent:0;mso-wrap-distance-left:9pt;mso-wrap-distance-top:0;mso-wrap-distance-right:9pt;mso-wrap-distance-bottom:0;mso-position-horizontal:center;mso-position-horizontal-relative:margin;mso-position-vertical:absolute;mso-position-vertical-relative:text;mso-width-percent:0;mso-height-percent:0;mso-width-relative:margin;mso-height-relative:margin;v-text-anchor:top" o:gfxdata="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" filled="f" stroked="f" strokeweight=".5pt">
+              <v:shape w14:anchorId="1030DD87" id="_x0000_s1033" type="#_x0000_t202" style="position:absolute;margin-left:94.95pt;margin-top:315.4pt;width:77.3pt;height:48pt;z-index:251686912;visibility:visible;mso-wrap-style:square;mso-width-percent:0;mso-height-percent:0;mso-wrap-distance-left:9pt;mso-wrap-distance-top:0;mso-wrap-distance-right:9pt;mso-wrap-distance-bottom:0;mso-position-horizontal:absolute;mso-position-horizontal-relative:margin;mso-position-vertical:absolute;mso-position-vertical-relative:text;mso-width-percent:0;mso-height-percent:0;mso-width-relative:margin;mso-height-relative:margin;v-text-anchor:top" o:gfxdata="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" filled="f" stroked="f" strokeweight=".5pt">
                 <v:textbox>
                   <w:txbxContent>
                     <w:p>
@@ -739,18 +1669,213 @@
         <mc:AlternateContent>
           <mc:Choice Requires="wps">
             <w:drawing>
-              <wp:anchor distT="0" distB="0" distL="114300" distR="114300" simplePos="0" relativeHeight="251684864" behindDoc="0" locked="0" layoutInCell="1" allowOverlap="1" wp14:anchorId="421B6DFC" wp14:editId="06107D22">
+              <wp:anchor distT="0" distB="0" distL="114300" distR="114300" simplePos="0" relativeHeight="251693056" behindDoc="0" locked="0" layoutInCell="1" allowOverlap="1" wp14:anchorId="2B28D141" wp14:editId="7907B4EC">
+                <wp:simplePos x="0" y="0"/>
+                <wp:positionH relativeFrom="column">
+                  <wp:posOffset>2338705</wp:posOffset>
+                </wp:positionH>
+                <wp:positionV relativeFrom="paragraph">
+                  <wp:posOffset>3729354</wp:posOffset>
+                </wp:positionV>
+                <wp:extent cx="1590675" cy="2466975"/>
+                <wp:effectExtent l="38100" t="38100" r="47625" b="47625"/>
+                <wp:wrapNone/>
+                <wp:docPr id="1031427277" name="Connecteur droit avec flèche 5"/>
+                <wp:cNvGraphicFramePr/>
+                <a:graphic xmlns:a="http://schemas.openxmlformats.org/drawingml/2006/main">
+                  <a:graphicData uri="http://schemas.microsoft.com/office/word/2010/wordprocessingShape">
+                    <wps:wsp>
+                      <wps:cNvCnPr/>
+                      <wps:spPr>
+                        <a:xfrm flipV="1">
+                          <a:off x="0" y="0"/>
+                          <a:ext cx="1590675" cy="2466975"/>
+                        </a:xfrm>
+                        <a:prstGeom prst="straightConnector1">
+                          <a:avLst/>
+                        </a:prstGeom>
+                        <a:ln w="76200" cap="flat" cmpd="sng" algn="ctr">
+                          <a:solidFill>
+                            <a:srgbClr val="C00000"/>
+                          </a:solidFill>
+                          <a:prstDash val="solid"/>
+                          <a:round/>
+                          <a:headEnd type="arrow" w="med" len="med"/>
+                          <a:tailEnd type="arrow" w="med" len="med"/>
+                        </a:ln>
+                      </wps:spPr>
+                      <wps:style>
+                        <a:lnRef idx="0">
+                          <a:scrgbClr r="0" g="0" b="0"/>
+                        </a:lnRef>
+                        <a:fillRef idx="0">
+                          <a:scrgbClr r="0" g="0" b="0"/>
+                        </a:fillRef>
+                        <a:effectRef idx="0">
+                          <a:scrgbClr r="0" g="0" b="0"/>
+                        </a:effectRef>
+                        <a:fontRef idx="minor">
+                          <a:schemeClr val="tx1"/>
+                        </a:fontRef>
+                      </wps:style>
+                      <wps:bodyPr/>
+                    </wps:wsp>
+                  </a:graphicData>
+                </a:graphic>
+                <wp14:sizeRelH relativeFrom="margin">
+                  <wp14:pctWidth>0</wp14:pctWidth>
+                </wp14:sizeRelH>
+                <wp14:sizeRelV relativeFrom="margin">
+                  <wp14:pctHeight>0</wp14:pctHeight>
+                </wp14:sizeRelV>
+              </wp:anchor>
+            </w:drawing>
+          </mc:Choice>
+          <mc:Fallback>
+            <w:pict>
+              <v:shape w14:anchorId="004B8227" id="Connecteur droit avec flèche 5" o:spid="_x0000_s1026" type="#_x0000_t32" style="position:absolute;margin-left:184.15pt;margin-top:293.65pt;width:125.25pt;height:194.25pt;flip:y;z-index:251693056;visibility:visible;mso-wrap-style:square;mso-width-percent:0;mso-height-percent:0;mso-wrap-distance-left:9pt;mso-wrap-distance-top:0;mso-wrap-distance-right:9pt;mso-wrap-distance-bottom:0;mso-position-horizontal:absolute;mso-position-horizontal-relative:text;mso-position-vertical:absolute;mso-position-vertical-relative:text;mso-width-percent:0;mso-height-percent:0;mso-width-relative:margin;mso-height-relative:margin" o:gfxdata="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" strokecolor="#c00000" strokeweight="6pt">
+                <v:stroke startarrow="open" endarrow="open"/>
+              </v:shape>
+            </w:pict>
+          </mc:Fallback>
+        </mc:AlternateContent>
+      </w:r>
+      <w:r>
+        <w:drawing>
+          <wp:anchor distT="0" distB="0" distL="114300" distR="114300" simplePos="0" relativeHeight="251691008" behindDoc="0" locked="0" layoutInCell="1" allowOverlap="1" wp14:anchorId="69A45761" wp14:editId="5A769AA8">
+            <wp:simplePos x="0" y="0"/>
+            <wp:positionH relativeFrom="margin">
+              <wp:posOffset>-680720</wp:posOffset>
+            </wp:positionH>
+            <wp:positionV relativeFrom="paragraph">
+              <wp:posOffset>6298534</wp:posOffset>
+            </wp:positionV>
+            <wp:extent cx="3285863" cy="2579402"/>
+            <wp:effectExtent l="0" t="0" r="0" b="0"/>
+            <wp:wrapNone/>
+            <wp:docPr id="813861808" name="Image 1" descr="Une image contenant intérieur, doublé&#10;&#10;Le contenu généré par l’IA peut être incorrect."/>
+            <wp:cNvGraphicFramePr>
+              <a:graphicFrameLocks xmlns:a="http://schemas.openxmlformats.org/drawingml/2006/main" noChangeAspect="1"/>
+            </wp:cNvGraphicFramePr>
+            <a:graphic xmlns:a="http://schemas.openxmlformats.org/drawingml/2006/main">
+              <a:graphicData uri="http://schemas.openxmlformats.org/drawingml/2006/picture">
+                <pic:pic xmlns:pic="http://schemas.openxmlformats.org/drawingml/2006/picture">
+                  <pic:nvPicPr>
+                    <pic:cNvPr id="813861808" name="Image 1" descr="Une image contenant intérieur, doublé&#10;&#10;Le contenu généré par l’IA peut être incorrect."/>
+                    <pic:cNvPicPr/>
+                  </pic:nvPicPr>
+                  <pic:blipFill>
+                    <a:blip r:embed="rId10">
+                      <a:extLst>
+                        <a:ext uri="{28A0092B-C50C-407E-A947-70E740481C1C}">
+                          <a14:useLocalDpi xmlns:a14="http://schemas.microsoft.com/office/drawing/2010/main" val="0"/>
+                        </a:ext>
+                      </a:extLst>
+                    </a:blip>
+                    <a:stretch>
+                      <a:fillRect/>
+                    </a:stretch>
+                  </pic:blipFill>
+                  <pic:spPr>
+                    <a:xfrm>
+                      <a:off x="0" y="0"/>
+                      <a:ext cx="3294136" cy="2585896"/>
+                    </a:xfrm>
+                    <a:prstGeom prst="rect">
+                      <a:avLst/>
+                    </a:prstGeom>
+                  </pic:spPr>
+                </pic:pic>
+              </a:graphicData>
+            </a:graphic>
+            <wp14:sizeRelH relativeFrom="margin">
+              <wp14:pctWidth>0</wp14:pctWidth>
+            </wp14:sizeRelH>
+            <wp14:sizeRelV relativeFrom="margin">
+              <wp14:pctHeight>0</wp14:pctHeight>
+            </wp14:sizeRelV>
+          </wp:anchor>
+        </w:drawing>
+      </w:r>
+      <w:r>
+        <w:rPr>
+          <w:noProof/>
+        </w:rPr>
+        <w:drawing>
+          <wp:anchor distT="0" distB="0" distL="114300" distR="114300" simplePos="0" relativeHeight="251689984" behindDoc="0" locked="0" layoutInCell="1" allowOverlap="1" wp14:anchorId="0F8466F9" wp14:editId="6E4D102A">
+            <wp:simplePos x="0" y="0"/>
+            <wp:positionH relativeFrom="column">
+              <wp:posOffset>5878830</wp:posOffset>
+            </wp:positionH>
+            <wp:positionV relativeFrom="paragraph">
+              <wp:posOffset>2424430</wp:posOffset>
+            </wp:positionV>
+            <wp:extent cx="1213051" cy="683260"/>
+            <wp:effectExtent l="0" t="0" r="0" b="2540"/>
+            <wp:wrapNone/>
+            <wp:docPr id="433561194" name="Image 13" descr="Une image contenant logo, clipart, Graphique, Police&#10;&#10;Le contenu généré par l’IA peut être incorrect."/>
+            <wp:cNvGraphicFramePr>
+              <a:graphicFrameLocks xmlns:a="http://schemas.openxmlformats.org/drawingml/2006/main" noChangeAspect="1"/>
+            </wp:cNvGraphicFramePr>
+            <a:graphic xmlns:a="http://schemas.openxmlformats.org/drawingml/2006/main">
+              <a:graphicData uri="http://schemas.openxmlformats.org/drawingml/2006/picture">
+                <pic:pic xmlns:pic="http://schemas.openxmlformats.org/drawingml/2006/picture">
+                  <pic:nvPicPr>
+                    <pic:cNvPr id="433561194" name="Image 13" descr="Une image contenant logo, clipart, Graphique, Police&#10;&#10;Le contenu généré par l’IA peut être incorrect."/>
+                    <pic:cNvPicPr/>
+                  </pic:nvPicPr>
+                  <pic:blipFill>
+                    <a:blip r:embed="rId11" cstate="print">
+                      <a:extLst>
+                        <a:ext uri="{28A0092B-C50C-407E-A947-70E740481C1C}">
+                          <a14:useLocalDpi xmlns:a14="http://schemas.microsoft.com/office/drawing/2010/main" val="0"/>
+                        </a:ext>
+                      </a:extLst>
+                    </a:blip>
+                    <a:stretch>
+                      <a:fillRect/>
+                    </a:stretch>
+                  </pic:blipFill>
+                  <pic:spPr>
+                    <a:xfrm>
+                      <a:off x="0" y="0"/>
+                      <a:ext cx="1213051" cy="683260"/>
+                    </a:xfrm>
+                    <a:prstGeom prst="rect">
+                      <a:avLst/>
+                    </a:prstGeom>
+                  </pic:spPr>
+                </pic:pic>
+              </a:graphicData>
+            </a:graphic>
+            <wp14:sizeRelH relativeFrom="margin">
+              <wp14:pctWidth>0</wp14:pctWidth>
+            </wp14:sizeRelH>
+            <wp14:sizeRelV relativeFrom="margin">
+              <wp14:pctHeight>0</wp14:pctHeight>
+            </wp14:sizeRelV>
+          </wp:anchor>
+        </w:drawing>
+      </w:r>
+      <w:r>
+        <w:rPr>
+          <w:noProof/>
+        </w:rPr>
+        <mc:AlternateContent>
+          <mc:Choice Requires="wps">
+            <w:drawing>
+              <wp:anchor distT="0" distB="0" distL="114300" distR="114300" simplePos="0" relativeHeight="251688960" behindDoc="0" locked="0" layoutInCell="1" allowOverlap="1" wp14:anchorId="5A307BDD" wp14:editId="08B7591B">
                 <wp:simplePos x="0" y="0"/>
                 <wp:positionH relativeFrom="margin">
-                  <wp:align>center</wp:align>
+                  <wp:posOffset>2329180</wp:posOffset>
                 </wp:positionH>
                 <wp:positionV relativeFrom="paragraph">
-                  <wp:posOffset>1024255</wp:posOffset>
+                  <wp:posOffset>700405</wp:posOffset>
                 </wp:positionV>
-                <wp:extent cx="685800" cy="390525"/>
+                <wp:extent cx="2686050" cy="390525"/>
                 <wp:effectExtent l="0" t="0" r="0" b="0"/>
                 <wp:wrapNone/>
-                <wp:docPr id="2134028302" name="Zone de texte 11"/>
+                <wp:docPr id="1381497325" name="Zone de texte 11"/>
                 <wp:cNvGraphicFramePr/>
                 <a:graphic xmlns:a="http://schemas.openxmlformats.org/drawingml/2006/main">
                   <a:graphicData uri="http://schemas.microsoft.com/office/word/2010/wordprocessingShape">
@@ -759,7 +1884,7 @@
                       <wps:spPr>
                         <a:xfrm>
                           <a:off x="0" y="0"/>
-                          <a:ext cx="685800" cy="390525"/>
+                          <a:ext cx="2686050" cy="390525"/>
                         </a:xfrm>
                         <a:prstGeom prst="rect">
                           <a:avLst/>
@@ -779,16 +1904,7 @@
                                 <w:sz w:val="28"/>
                                 <w:szCs w:val="28"/>
                               </w:rPr>
-                              <w:t>HTTP</w:t>
-                            </w:r>
-                            <w:r>
-                              <w:rPr>
-                                <w:b/>
-                                <w:bCs/>
-                                <w:sz w:val="28"/>
-                                <w:szCs w:val="28"/>
-                              </w:rPr>
-                              <w:t>S</w:t>
+                              <w:t>HTML, CSS, Javascript</w:t>
                             </w:r>
                           </w:p>
                         </w:txbxContent>
@@ -810,7 +1926,7 @@
           </mc:Choice>
           <mc:Fallback>
             <w:pict>
-              <v:shape w14:anchorId="421B6DFC" id="_x0000_s1029" type="#_x0000_t202" style="position:absolute;margin-left:0;margin-top:80.65pt;width:54pt;height:30.75pt;z-index:251684864;visibility:visible;mso-wrap-style:square;mso-width-percent:0;mso-wrap-distance-left:9pt;mso-wrap-distance-top:0;mso-wrap-distance-right:9pt;mso-wrap-distance-bottom:0;mso-position-horizontal:center;mso-position-horizontal-relative:margin;mso-position-vertical:absolute;mso-position-vertical-relative:text;mso-width-percent:0;mso-width-relative:margin;v-text-anchor:top" o:gfxdata="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" filled="f" stroked="f" strokeweight=".5pt">
+              <v:shape w14:anchorId="5A307BDD" id="_x0000_s1034" type="#_x0000_t202" style="position:absolute;margin-left:183.4pt;margin-top:55.15pt;width:211.5pt;height:30.75pt;z-index:251688960;visibility:visible;mso-wrap-style:square;mso-width-percent:0;mso-wrap-distance-left:9pt;mso-wrap-distance-top:0;mso-wrap-distance-right:9pt;mso-wrap-distance-bottom:0;mso-position-horizontal:absolute;mso-position-horizontal-relative:margin;mso-position-vertical:absolute;mso-position-vertical-relative:text;mso-width-percent:0;mso-width-relative:margin;v-text-anchor:top" o:gfxdata="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" filled="f" stroked="f" strokeweight=".5pt">
                 <v:textbox>
                   <w:txbxContent>
                     <w:p>
@@ -821,16 +1937,7 @@
                           <w:sz w:val="28"/>
                           <w:szCs w:val="28"/>
                         </w:rPr>
-                        <w:t>HTTP</w:t>
-                      </w:r>
-                      <w:r>
-                        <w:rPr>
-                          <w:b/>
-                          <w:bCs/>
-                          <w:sz w:val="28"/>
-                          <w:szCs w:val="28"/>
-                        </w:rPr>
-                        <w:t>S</w:t>
+                        <w:t>HTML, CSS, Javascript</w:t>
                       </w:r>
                     </w:p>
                   </w:txbxContent>
@@ -848,159 +1955,56 @@
         <mc:AlternateContent>
           <mc:Choice Requires="wps">
             <w:drawing>
-              <wp:anchor distT="0" distB="0" distL="114300" distR="114300" simplePos="0" relativeHeight="251683840" behindDoc="0" locked="0" layoutInCell="1" allowOverlap="1" wp14:anchorId="0AF04218" wp14:editId="5E8BC048">
+              <wp:anchor distT="0" distB="0" distL="114300" distR="114300" simplePos="0" relativeHeight="251661312" behindDoc="0" locked="0" layoutInCell="1" allowOverlap="1" wp14:anchorId="5ED31F7D" wp14:editId="31CCDBDF">
                 <wp:simplePos x="0" y="0"/>
-                <wp:positionH relativeFrom="page">
-                  <wp:posOffset>4885899</wp:posOffset>
+                <wp:positionH relativeFrom="column">
+                  <wp:posOffset>1443355</wp:posOffset>
                 </wp:positionH>
                 <wp:positionV relativeFrom="paragraph">
-                  <wp:posOffset>4164377</wp:posOffset>
+                  <wp:posOffset>3519805</wp:posOffset>
                 </wp:positionV>
-                <wp:extent cx="2688608" cy="2183642"/>
-                <wp:effectExtent l="0" t="0" r="0" b="7620"/>
+                <wp:extent cx="2265680" cy="1381125"/>
+                <wp:effectExtent l="38100" t="38100" r="39370" b="47625"/>
                 <wp:wrapNone/>
-                <wp:docPr id="453056839" name="Zone de texte 11"/>
+                <wp:docPr id="156433569" name="Connecteur droit avec flèche 5"/>
                 <wp:cNvGraphicFramePr/>
                 <a:graphic xmlns:a="http://schemas.openxmlformats.org/drawingml/2006/main">
                   <a:graphicData uri="http://schemas.microsoft.com/office/word/2010/wordprocessingShape">
                     <wps:wsp>
-                      <wps:cNvSpPr txBox="1"/>
+                      <wps:cNvCnPr/>
                       <wps:spPr>
-                        <a:xfrm>
+                        <a:xfrm flipV="1">
                           <a:off x="0" y="0"/>
-                          <a:ext cx="2688608" cy="2183642"/>
+                          <a:ext cx="2265680" cy="1381125"/>
                         </a:xfrm>
-                        <a:prstGeom prst="rect">
+                        <a:prstGeom prst="straightConnector1">
                           <a:avLst/>
                         </a:prstGeom>
-                        <a:noFill/>
-                        <a:ln w="6350">
-                          <a:noFill/>
+                        <a:ln w="76200" cap="flat" cmpd="sng" algn="ctr">
+                          <a:solidFill>
+                            <a:srgbClr val="CE0294"/>
+                          </a:solidFill>
+                          <a:prstDash val="solid"/>
+                          <a:round/>
+                          <a:headEnd type="arrow" w="med" len="med"/>
+                          <a:tailEnd type="arrow" w="med" len="med"/>
                         </a:ln>
                       </wps:spPr>
-                      <wps:txbx>
-                        <w:txbxContent>
-                          <w:p>
-                            <w:pPr>
-                              <w:rPr>
-                                <w:b/>
-                                <w:bCs/>
-                                <w:spacing w:val="-10"/>
-                                <w:kern w:val="0"/>
-                                <w:sz w:val="28"/>
-                                <w:szCs w:val="28"/>
-                              </w:rPr>
-                            </w:pPr>
-                            <w:r>
-                              <w:rPr>
-                                <w:b/>
-                                <w:bCs/>
-                                <w:spacing w:val="-10"/>
-                                <w:kern w:val="0"/>
-                                <w:sz w:val="28"/>
-                                <w:szCs w:val="28"/>
-                              </w:rPr>
-                              <w:t xml:space="preserve">Automatisation </w:t>
-                            </w:r>
-                            <w:r>
-                              <w:rPr>
-                                <w:b/>
-                                <w:bCs/>
-                                <w:spacing w:val="-10"/>
-                                <w:kern w:val="0"/>
-                                <w:sz w:val="28"/>
-                                <w:szCs w:val="28"/>
-                              </w:rPr>
-                              <w:t xml:space="preserve">/ Ajustement </w:t>
-                            </w:r>
-                            <w:r>
-                              <w:rPr>
-                                <w:b/>
-                                <w:bCs/>
-                                <w:spacing w:val="-10"/>
-                                <w:kern w:val="0"/>
-                                <w:sz w:val="28"/>
-                                <w:szCs w:val="28"/>
-                              </w:rPr>
-                              <w:t xml:space="preserve">des </w:t>
-                            </w:r>
-                            <w:r>
-                              <w:rPr>
-                                <w:b/>
-                                <w:bCs/>
-                                <w:spacing w:val="-10"/>
-                                <w:kern w:val="0"/>
-                                <w:sz w:val="28"/>
-                                <w:szCs w:val="28"/>
-                              </w:rPr>
-                              <w:t>paramètres</w:t>
-                            </w:r>
-                            <w:r>
-                              <w:rPr>
-                                <w:b/>
-                                <w:bCs/>
-                                <w:spacing w:val="-10"/>
-                                <w:kern w:val="0"/>
-                                <w:sz w:val="28"/>
-                                <w:szCs w:val="28"/>
-                              </w:rPr>
-                              <w:t xml:space="preserve"> ajustable via IPM</w:t>
-                            </w:r>
-                          </w:p>
-                          <w:p>
-                            <w:pPr>
-                              <w:rPr>
-                                <w:b/>
-                                <w:bCs/>
-                                <w:spacing w:val="-10"/>
-                                <w:kern w:val="0"/>
-                                <w:sz w:val="28"/>
-                                <w:szCs w:val="28"/>
-                              </w:rPr>
-                            </w:pPr>
-                            <w:r>
-                              <w:rPr>
-                                <w:b/>
-                                <w:bCs/>
-                                <w:spacing w:val="-10"/>
-                                <w:kern w:val="0"/>
-                                <w:sz w:val="28"/>
-                                <w:szCs w:val="28"/>
-                              </w:rPr>
-                              <w:t>Garde un historique de toutes les actions fait par les utilisateurs</w:t>
-                            </w:r>
-                            <w:r>
-                              <w:rPr>
-                                <w:b/>
-                                <w:bCs/>
-                                <w:spacing w:val="-10"/>
-                                <w:kern w:val="0"/>
-                                <w:sz w:val="28"/>
-                                <w:szCs w:val="28"/>
-                              </w:rPr>
-                              <w:t>, cet historique peut être consultable via IPM</w:t>
-                            </w:r>
-                          </w:p>
-                          <w:p>
-                            <w:pPr>
-                              <w:rPr>
-                                <w:b/>
-                                <w:bCs/>
-                                <w:spacing w:val="-10"/>
-                                <w:kern w:val="0"/>
-                                <w:sz w:val="28"/>
-                                <w:szCs w:val="28"/>
-                              </w:rPr>
-                            </w:pPr>
-                          </w:p>
-                        </w:txbxContent>
-                      </wps:txbx>
-                      <wps:bodyPr rot="0" spcFirstLastPara="0" vertOverflow="overflow" horzOverflow="overflow" vert="horz" wrap="square" lIns="91440" tIns="45720" rIns="91440" bIns="45720" numCol="1" spcCol="0" rtlCol="0" fromWordArt="0" anchor="t" anchorCtr="0" forceAA="0" compatLnSpc="1">
-                        <a:prstTxWarp prst="textNoShape">
-                          <a:avLst/>
-                        </a:prstTxWarp>
-                        <a:noAutofit/>
-                      </wps:bodyPr>
+                      <wps:style>
+                        <a:lnRef idx="0">
+                          <a:scrgbClr r="0" g="0" b="0"/>
+                        </a:lnRef>
+                        <a:fillRef idx="0">
+                          <a:scrgbClr r="0" g="0" b="0"/>
+                        </a:fillRef>
+                        <a:effectRef idx="0">
+                          <a:scrgbClr r="0" g="0" b="0"/>
+                        </a:effectRef>
+                        <a:fontRef idx="minor">
+                          <a:schemeClr val="tx1"/>
+                        </a:fontRef>
+                      </wps:style>
+                      <wps:bodyPr/>
                     </wps:wsp>
                   </a:graphicData>
                 </a:graphic>
@@ -1015,125 +2019,8 @@
           </mc:Choice>
           <mc:Fallback>
             <w:pict>
-              <v:shape w14:anchorId="0AF04218" id="_x0000_s1030" type="#_x0000_t202" style="position:absolute;margin-left:384.7pt;margin-top:327.9pt;width:211.7pt;height:171.95pt;z-index:251683840;visibility:visible;mso-wrap-style:square;mso-width-percent:0;mso-height-percent:0;mso-wrap-distance-left:9pt;mso-wrap-distance-top:0;mso-wrap-distance-right:9pt;mso-wrap-distance-bottom:0;mso-position-horizontal:absolute;mso-position-horizontal-relative:page;mso-position-vertical:absolute;mso-position-vertical-relative:text;mso-width-percent:0;mso-height-percent:0;mso-width-relative:margin;mso-height-relative:margin;v-text-anchor:top" o:gfxdata="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" filled="f" stroked="f" strokeweight=".5pt">
-                <v:textbox>
-                  <w:txbxContent>
-                    <w:p>
-                      <w:pPr>
-                        <w:rPr>
-                          <w:b/>
-                          <w:bCs/>
-                          <w:spacing w:val="-10"/>
-                          <w:kern w:val="0"/>
-                          <w:sz w:val="28"/>
-                          <w:szCs w:val="28"/>
-                        </w:rPr>
-                      </w:pPr>
-                      <w:r>
-                        <w:rPr>
-                          <w:b/>
-                          <w:bCs/>
-                          <w:spacing w:val="-10"/>
-                          <w:kern w:val="0"/>
-                          <w:sz w:val="28"/>
-                          <w:szCs w:val="28"/>
-                        </w:rPr>
-                        <w:t xml:space="preserve">Automatisation </w:t>
-                      </w:r>
-                      <w:r>
-                        <w:rPr>
-                          <w:b/>
-                          <w:bCs/>
-                          <w:spacing w:val="-10"/>
-                          <w:kern w:val="0"/>
-                          <w:sz w:val="28"/>
-                          <w:szCs w:val="28"/>
-                        </w:rPr>
-                        <w:t xml:space="preserve">/ Ajustement </w:t>
-                      </w:r>
-                      <w:r>
-                        <w:rPr>
-                          <w:b/>
-                          <w:bCs/>
-                          <w:spacing w:val="-10"/>
-                          <w:kern w:val="0"/>
-                          <w:sz w:val="28"/>
-                          <w:szCs w:val="28"/>
-                        </w:rPr>
-                        <w:t xml:space="preserve">des </w:t>
-                      </w:r>
-                      <w:r>
-                        <w:rPr>
-                          <w:b/>
-                          <w:bCs/>
-                          <w:spacing w:val="-10"/>
-                          <w:kern w:val="0"/>
-                          <w:sz w:val="28"/>
-                          <w:szCs w:val="28"/>
-                        </w:rPr>
-                        <w:t>paramètres</w:t>
-                      </w:r>
-                      <w:r>
-                        <w:rPr>
-                          <w:b/>
-                          <w:bCs/>
-                          <w:spacing w:val="-10"/>
-                          <w:kern w:val="0"/>
-                          <w:sz w:val="28"/>
-                          <w:szCs w:val="28"/>
-                        </w:rPr>
-                        <w:t xml:space="preserve"> ajustable via IPM</w:t>
-                      </w:r>
-                    </w:p>
-                    <w:p>
-                      <w:pPr>
-                        <w:rPr>
-                          <w:b/>
-                          <w:bCs/>
-                          <w:spacing w:val="-10"/>
-                          <w:kern w:val="0"/>
-                          <w:sz w:val="28"/>
-                          <w:szCs w:val="28"/>
-                        </w:rPr>
-                      </w:pPr>
-                      <w:r>
-                        <w:rPr>
-                          <w:b/>
-                          <w:bCs/>
-                          <w:spacing w:val="-10"/>
-                          <w:kern w:val="0"/>
-                          <w:sz w:val="28"/>
-                          <w:szCs w:val="28"/>
-                        </w:rPr>
-                        <w:t>Garde un historique de toutes les actions fait par les utilisateurs</w:t>
-                      </w:r>
-                      <w:r>
-                        <w:rPr>
-                          <w:b/>
-                          <w:bCs/>
-                          <w:spacing w:val="-10"/>
-                          <w:kern w:val="0"/>
-                          <w:sz w:val="28"/>
-                          <w:szCs w:val="28"/>
-                        </w:rPr>
-                        <w:t>, cet historique peut être consultable via IPM</w:t>
-                      </w:r>
-                    </w:p>
-                    <w:p>
-                      <w:pPr>
-                        <w:rPr>
-                          <w:b/>
-                          <w:bCs/>
-                          <w:spacing w:val="-10"/>
-                          <w:kern w:val="0"/>
-                          <w:sz w:val="28"/>
-                          <w:szCs w:val="28"/>
-                        </w:rPr>
-                      </w:pPr>
-                    </w:p>
-                  </w:txbxContent>
-                </v:textbox>
-                <w10:wrap anchorx="page"/>
+              <v:shape w14:anchorId="432482E3" id="Connecteur droit avec flèche 5" o:spid="_x0000_s1026" type="#_x0000_t32" style="position:absolute;margin-left:113.65pt;margin-top:277.15pt;width:178.4pt;height:108.75pt;flip:y;z-index:251661312;visibility:visible;mso-wrap-style:square;mso-width-percent:0;mso-height-percent:0;mso-wrap-distance-left:9pt;mso-wrap-distance-top:0;mso-wrap-distance-right:9pt;mso-wrap-distance-bottom:0;mso-position-horizontal:absolute;mso-position-horizontal-relative:text;mso-position-vertical:absolute;mso-position-vertical-relative:text;mso-width-percent:0;mso-height-percent:0;mso-width-relative:margin;mso-height-relative:margin" o:gfxdata="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" strokecolor="#ce0294" strokeweight="6pt">
+                <v:stroke startarrow="open" endarrow="open"/>
               </v:shape>
             </w:pict>
           </mc:Fallback>
@@ -1143,16 +2030,145 @@
         <w:rPr>
           <w:noProof/>
         </w:rPr>
+        <w:drawing>
+          <wp:anchor distT="0" distB="0" distL="114300" distR="114300" simplePos="0" relativeHeight="251658240" behindDoc="0" locked="0" layoutInCell="1" allowOverlap="1" wp14:anchorId="68466F28" wp14:editId="3A01B127">
+            <wp:simplePos x="0" y="0"/>
+            <wp:positionH relativeFrom="column">
+              <wp:posOffset>-708660</wp:posOffset>
+            </wp:positionH>
+            <wp:positionV relativeFrom="paragraph">
+              <wp:posOffset>4653280</wp:posOffset>
+            </wp:positionV>
+            <wp:extent cx="2133600" cy="1599722"/>
+            <wp:effectExtent l="0" t="0" r="0" b="635"/>
+            <wp:wrapNone/>
+            <wp:docPr id="1334673761" name="Image 1" descr="Une image contenant véhicule, ciel, Véhicule terrestre, plein air&#10;&#10;Le contenu généré par l’IA peut être incorrect."/>
+            <wp:cNvGraphicFramePr>
+              <a:graphicFrameLocks xmlns:a="http://schemas.openxmlformats.org/drawingml/2006/main" noChangeAspect="1"/>
+            </wp:cNvGraphicFramePr>
+            <a:graphic xmlns:a="http://schemas.openxmlformats.org/drawingml/2006/main">
+              <a:graphicData uri="http://schemas.openxmlformats.org/drawingml/2006/picture">
+                <pic:pic xmlns:pic="http://schemas.openxmlformats.org/drawingml/2006/picture">
+                  <pic:nvPicPr>
+                    <pic:cNvPr id="1334673761" name="Image 1" descr="Une image contenant véhicule, ciel, Véhicule terrestre, plein air&#10;&#10;Le contenu généré par l’IA peut être incorrect."/>
+                    <pic:cNvPicPr/>
+                  </pic:nvPicPr>
+                  <pic:blipFill rotWithShape="1">
+                    <a:blip r:embed="rId12" cstate="print">
+                      <a:extLst>
+                        <a:ext uri="{28A0092B-C50C-407E-A947-70E740481C1C}">
+                          <a14:useLocalDpi xmlns:a14="http://schemas.microsoft.com/office/drawing/2010/main" val="0"/>
+                        </a:ext>
+                      </a:extLst>
+                    </a:blip>
+                    <a:srcRect l="24976"/>
+                    <a:stretch>
+                      <a:fillRect/>
+                    </a:stretch>
+                  </pic:blipFill>
+                  <pic:spPr bwMode="auto">
+                    <a:xfrm>
+                      <a:off x="0" y="0"/>
+                      <a:ext cx="2133600" cy="1599722"/>
+                    </a:xfrm>
+                    <a:prstGeom prst="rect">
+                      <a:avLst/>
+                    </a:prstGeom>
+                    <a:ln>
+                      <a:noFill/>
+                    </a:ln>
+                    <a:extLst>
+                      <a:ext uri="{53640926-AAD7-44D8-BBD7-CCE9431645EC}">
+                        <a14:shadowObscured xmlns:a14="http://schemas.microsoft.com/office/drawing/2010/main"/>
+                      </a:ext>
+                    </a:extLst>
+                  </pic:spPr>
+                </pic:pic>
+              </a:graphicData>
+            </a:graphic>
+            <wp14:sizeRelH relativeFrom="margin">
+              <wp14:pctWidth>0</wp14:pctWidth>
+            </wp14:sizeRelH>
+            <wp14:sizeRelV relativeFrom="margin">
+              <wp14:pctHeight>0</wp14:pctHeight>
+            </wp14:sizeRelV>
+          </wp:anchor>
+        </w:drawing>
+      </w:r>
+      <w:r>
+        <w:rPr>
+          <w:noProof/>
+        </w:rPr>
+        <w:drawing>
+          <wp:anchor distT="0" distB="0" distL="114300" distR="114300" simplePos="0" relativeHeight="251657215" behindDoc="0" locked="0" layoutInCell="1" allowOverlap="1" wp14:anchorId="4018F6F5" wp14:editId="0FB70F93">
+            <wp:simplePos x="0" y="0"/>
+            <wp:positionH relativeFrom="column">
+              <wp:posOffset>634365</wp:posOffset>
+            </wp:positionH>
+            <wp:positionV relativeFrom="paragraph">
+              <wp:posOffset>3823970</wp:posOffset>
+            </wp:positionV>
+            <wp:extent cx="1086666" cy="845185"/>
+            <wp:effectExtent l="0" t="0" r="0" b="0"/>
+            <wp:wrapNone/>
+            <wp:docPr id="1597439785" name="Image 8" descr="Une image contenant logo, Graphique, Police, texte&#10;&#10;Le contenu généré par l’IA peut être incorrect."/>
+            <wp:cNvGraphicFramePr>
+              <a:graphicFrameLocks xmlns:a="http://schemas.openxmlformats.org/drawingml/2006/main" noChangeAspect="1"/>
+            </wp:cNvGraphicFramePr>
+            <a:graphic xmlns:a="http://schemas.openxmlformats.org/drawingml/2006/main">
+              <a:graphicData uri="http://schemas.openxmlformats.org/drawingml/2006/picture">
+                <pic:pic xmlns:pic="http://schemas.openxmlformats.org/drawingml/2006/picture">
+                  <pic:nvPicPr>
+                    <pic:cNvPr id="1597439785" name="Image 8" descr="Une image contenant logo, Graphique, Police, texte&#10;&#10;Le contenu généré par l’IA peut être incorrect."/>
+                    <pic:cNvPicPr/>
+                  </pic:nvPicPr>
+                  <pic:blipFill>
+                    <a:blip r:embed="rId13" cstate="print">
+                      <a:extLst>
+                        <a:ext uri="{28A0092B-C50C-407E-A947-70E740481C1C}">
+                          <a14:useLocalDpi xmlns:a14="http://schemas.microsoft.com/office/drawing/2010/main" val="0"/>
+                        </a:ext>
+                      </a:extLst>
+                    </a:blip>
+                    <a:stretch>
+                      <a:fillRect/>
+                    </a:stretch>
+                  </pic:blipFill>
+                  <pic:spPr>
+                    <a:xfrm>
+                      <a:off x="0" y="0"/>
+                      <a:ext cx="1086666" cy="845185"/>
+                    </a:xfrm>
+                    <a:prstGeom prst="rect">
+                      <a:avLst/>
+                    </a:prstGeom>
+                  </pic:spPr>
+                </pic:pic>
+              </a:graphicData>
+            </a:graphic>
+            <wp14:sizeRelH relativeFrom="margin">
+              <wp14:pctWidth>0</wp14:pctWidth>
+            </wp14:sizeRelH>
+            <wp14:sizeRelV relativeFrom="margin">
+              <wp14:pctHeight>0</wp14:pctHeight>
+            </wp14:sizeRelV>
+          </wp:anchor>
+        </w:drawing>
+      </w:r>
+      <w:r>
+        <w:rPr>
+          <w:noProof/>
+        </w:rPr>
         <mc:AlternateContent>
           <mc:Choice Requires="wps">
             <w:drawing>
-              <wp:anchor distT="0" distB="0" distL="114300" distR="114300" simplePos="0" relativeHeight="251681792" behindDoc="0" locked="0" layoutInCell="1" allowOverlap="1" wp14:anchorId="5EB82297" wp14:editId="2BF599A2">
+              <wp:anchor distT="0" distB="0" distL="114300" distR="114300" simplePos="0" relativeHeight="251681792" behindDoc="0" locked="0" layoutInCell="1" allowOverlap="1" wp14:anchorId="5EB82297" wp14:editId="4FF7E840">
                 <wp:simplePos x="0" y="0"/>
                 <wp:positionH relativeFrom="page">
                   <wp:align>left</wp:align>
                 </wp:positionH>
                 <wp:positionV relativeFrom="paragraph">
-                  <wp:posOffset>1857602</wp:posOffset>
+                  <wp:posOffset>962025</wp:posOffset>
                 </wp:positionV>
                 <wp:extent cx="2101755" cy="2947917"/>
                 <wp:effectExtent l="0" t="0" r="0" b="5080"/>
@@ -1339,7 +2355,7 @@
           </mc:Choice>
           <mc:Fallback>
             <w:pict>
-              <v:shape w14:anchorId="5EB82297" id="_x0000_s1031" type="#_x0000_t202" style="position:absolute;margin-left:0;margin-top:146.25pt;width:165.5pt;height:232.1pt;z-index:251681792;visibility:visible;mso-wrap-style:square;mso-width-percent:0;mso-height-percent:0;mso-wrap-distance-left:9pt;mso-wrap-distance-top:0;mso-wrap-distance-right:9pt;mso-wrap-distance-bottom:0;mso-position-horizontal:left;mso-position-horizontal-relative:page;mso-position-vertical:absolute;mso-position-vertical-relative:text;mso-width-percent:0;mso-height-percent:0;mso-width-relative:margin;mso-height-relative:margin;v-text-anchor:top" o:gfxdata="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" filled="f" stroked="f" strokeweight=".5pt">
+              <v:shape w14:anchorId="5EB82297" id="_x0000_s1035" type="#_x0000_t202" style="position:absolute;margin-left:0;margin-top:75.75pt;width:165.5pt;height:232.1pt;z-index:251681792;visibility:visible;mso-wrap-style:square;mso-width-percent:0;mso-height-percent:0;mso-wrap-distance-left:9pt;mso-wrap-distance-top:0;mso-wrap-distance-right:9pt;mso-wrap-distance-bottom:0;mso-position-horizontal:left;mso-position-horizontal-relative:page;mso-position-vertical:absolute;mso-position-vertical-relative:text;mso-width-percent:0;mso-height-percent:0;mso-width-relative:margin;mso-height-relative:margin;v-text-anchor:top" o:gfxdata="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" filled="f" stroked="f" strokeweight=".5pt">
                 <v:textbox>
                   <w:txbxContent>
                     <w:p>
@@ -1496,18 +2512,18 @@
         <mc:AlternateContent>
           <mc:Choice Requires="wps">
             <w:drawing>
-              <wp:anchor distT="0" distB="0" distL="114300" distR="114300" simplePos="0" relativeHeight="251677696" behindDoc="0" locked="0" layoutInCell="1" allowOverlap="1" wp14:anchorId="1B20AD37" wp14:editId="7B8A7A29">
+              <wp:anchor distT="0" distB="0" distL="114300" distR="114300" simplePos="0" relativeHeight="251670528" behindDoc="0" locked="0" layoutInCell="1" allowOverlap="1" wp14:anchorId="1284DC3D" wp14:editId="133C6AB7">
                 <wp:simplePos x="0" y="0"/>
                 <wp:positionH relativeFrom="column">
-                  <wp:posOffset>2512070</wp:posOffset>
+                  <wp:posOffset>3834130</wp:posOffset>
                 </wp:positionH>
                 <wp:positionV relativeFrom="paragraph">
-                  <wp:posOffset>6907397</wp:posOffset>
+                  <wp:posOffset>1443355</wp:posOffset>
                 </wp:positionV>
-                <wp:extent cx="3575714" cy="1732782"/>
-                <wp:effectExtent l="0" t="0" r="0" b="1270"/>
+                <wp:extent cx="3517464" cy="390525"/>
+                <wp:effectExtent l="0" t="0" r="6985" b="9525"/>
                 <wp:wrapNone/>
-                <wp:docPr id="622659715" name="Zone de texte 11"/>
+                <wp:docPr id="513596268" name="Zone de texte 11"/>
                 <wp:cNvGraphicFramePr/>
                 <a:graphic xmlns:a="http://schemas.openxmlformats.org/drawingml/2006/main">
                   <a:graphicData uri="http://schemas.microsoft.com/office/word/2010/wordprocessingShape">
@@ -1516,12 +2532,14 @@
                       <wps:spPr>
                         <a:xfrm>
                           <a:off x="0" y="0"/>
-                          <a:ext cx="3575714" cy="1732782"/>
+                          <a:ext cx="3517464" cy="390525"/>
                         </a:xfrm>
                         <a:prstGeom prst="rect">
                           <a:avLst/>
                         </a:prstGeom>
-                        <a:noFill/>
+                        <a:solidFill>
+                          <a:schemeClr val="lt1"/>
+                        </a:solidFill>
                         <a:ln w="6350">
                           <a:noFill/>
                         </a:ln>
@@ -1533,80 +2551,19 @@
                               <w:rPr>
                                 <w:b/>
                                 <w:bCs/>
-                                <w:spacing w:val="-10"/>
-                                <w:kern w:val="0"/>
-                                <w:sz w:val="28"/>
-                                <w:szCs w:val="28"/>
+                                <w:sz w:val="32"/>
+                                <w:szCs w:val="32"/>
                               </w:rPr>
                             </w:pPr>
                             <w:r>
                               <w:rPr>
                                 <w:b/>
                                 <w:bCs/>
-                                <w:spacing w:val="-10"/>
-                                <w:kern w:val="0"/>
-                                <w:sz w:val="28"/>
-                                <w:szCs w:val="28"/>
+                                <w:sz w:val="40"/>
+                                <w:szCs w:val="40"/>
+                                <w:highlight w:val="yellow"/>
                               </w:rPr>
-                              <w:t>Échange avec le</w:t>
-                            </w:r>
-                            <w:r>
-                              <w:rPr>
-                                <w:b/>
-                                <w:bCs/>
-                                <w:spacing w:val="-10"/>
-                                <w:kern w:val="0"/>
-                                <w:sz w:val="28"/>
-                                <w:szCs w:val="28"/>
-                              </w:rPr>
-                              <w:t xml:space="preserve"> serveur via OCPP :</w:t>
-                            </w:r>
-                            <w:r>
-                              <w:rPr>
-                                <w:b/>
-                                <w:bCs/>
-                                <w:spacing w:val="-10"/>
-                                <w:kern w:val="0"/>
-                                <w:sz w:val="28"/>
-                                <w:szCs w:val="28"/>
-                              </w:rPr>
-                              <w:br/>
-                              <w:t>- Le ID de l’autobus connecté</w:t>
-                            </w:r>
-                            <w:r>
-                              <w:rPr>
-                                <w:b/>
-                                <w:bCs/>
-                                <w:spacing w:val="-10"/>
-                                <w:kern w:val="0"/>
-                                <w:sz w:val="28"/>
-                                <w:szCs w:val="28"/>
-                              </w:rPr>
-                              <w:br/>
-                              <w:t>- L’état de la charge</w:t>
-                            </w:r>
-                            <w:r>
-                              <w:rPr>
-                                <w:b/>
-                                <w:bCs/>
-                                <w:spacing w:val="-10"/>
-                                <w:kern w:val="0"/>
-                                <w:sz w:val="28"/>
-                                <w:szCs w:val="28"/>
-                              </w:rPr>
-                              <w:br/>
-                              <w:t xml:space="preserve">- Serveur peux prendre contrôle de la charge lorsque requis (ex : interruption lorsqu’un niveau pré établi </w:t>
-                            </w:r>
-                            <w:r>
-                              <w:rPr>
-                                <w:b/>
-                                <w:bCs/>
-                                <w:spacing w:val="-10"/>
-                                <w:kern w:val="0"/>
-                                <w:sz w:val="28"/>
-                                <w:szCs w:val="28"/>
-                              </w:rPr>
-                              <w:t>est atteint.)</w:t>
+                              <w:t>Serveur Ubuntu</w:t>
                             </w:r>
                           </w:p>
                         </w:txbxContent>
@@ -1631,7 +2588,7 @@
           </mc:Choice>
           <mc:Fallback>
             <w:pict>
-              <v:shape w14:anchorId="1B20AD37" id="_x0000_s1032" type="#_x0000_t202" style="position:absolute;margin-left:197.8pt;margin-top:543.9pt;width:281.55pt;height:136.45pt;z-index:251677696;visibility:visible;mso-wrap-style:square;mso-width-percent:0;mso-height-percent:0;mso-wrap-distance-left:9pt;mso-wrap-distance-top:0;mso-wrap-distance-right:9pt;mso-wrap-distance-bottom:0;mso-position-horizontal:absolute;mso-position-horizontal-relative:text;mso-position-vertical:absolute;mso-position-vertical-relative:text;mso-width-percent:0;mso-height-percent:0;mso-width-relative:margin;mso-height-relative:margin;v-text-anchor:top" o:gfxdata="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" filled="f" stroked="f" strokeweight=".5pt">
+              <v:shape w14:anchorId="1284DC3D" id="_x0000_s1036" type="#_x0000_t202" style="position:absolute;margin-left:301.9pt;margin-top:113.65pt;width:276.95pt;height:30.75pt;z-index:251670528;visibility:visible;mso-wrap-style:square;mso-width-percent:0;mso-height-percent:0;mso-wrap-distance-left:9pt;mso-wrap-distance-top:0;mso-wrap-distance-right:9pt;mso-wrap-distance-bottom:0;mso-position-horizontal:absolute;mso-position-horizontal-relative:text;mso-position-vertical:absolute;mso-position-vertical-relative:text;mso-width-percent:0;mso-height-percent:0;mso-width-relative:margin;mso-height-relative:margin;v-text-anchor:top" o:gfxdata="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" fillcolor="white [3201]" stroked="f" strokeweight=".5pt">
                 <v:textbox>
                   <w:txbxContent>
                     <w:p>
@@ -1639,80 +2596,19 @@
                         <w:rPr>
                           <w:b/>
                           <w:bCs/>
-                          <w:spacing w:val="-10"/>
-                          <w:kern w:val="0"/>
-                          <w:sz w:val="28"/>
-                          <w:szCs w:val="28"/>
+                          <w:sz w:val="32"/>
+                          <w:szCs w:val="32"/>
                         </w:rPr>
                       </w:pPr>
                       <w:r>
                         <w:rPr>
                           <w:b/>
                           <w:bCs/>
-                          <w:spacing w:val="-10"/>
-                          <w:kern w:val="0"/>
-                          <w:sz w:val="28"/>
-                          <w:szCs w:val="28"/>
+                          <w:sz w:val="40"/>
+                          <w:szCs w:val="40"/>
+                          <w:highlight w:val="yellow"/>
                         </w:rPr>
-                        <w:t>Échange avec le</w:t>
-                      </w:r>
-                      <w:r>
-                        <w:rPr>
-                          <w:b/>
-                          <w:bCs/>
-                          <w:spacing w:val="-10"/>
-                          <w:kern w:val="0"/>
-                          <w:sz w:val="28"/>
-                          <w:szCs w:val="28"/>
-                        </w:rPr>
-                        <w:t xml:space="preserve"> serveur via OCPP :</w:t>
-                      </w:r>
-                      <w:r>
-                        <w:rPr>
-                          <w:b/>
-                          <w:bCs/>
-                          <w:spacing w:val="-10"/>
-                          <w:kern w:val="0"/>
-                          <w:sz w:val="28"/>
-                          <w:szCs w:val="28"/>
-                        </w:rPr>
-                        <w:br/>
-                        <w:t>- Le ID de l’autobus connecté</w:t>
-                      </w:r>
-                      <w:r>
-                        <w:rPr>
-                          <w:b/>
-                          <w:bCs/>
-                          <w:spacing w:val="-10"/>
-                          <w:kern w:val="0"/>
-                          <w:sz w:val="28"/>
-                          <w:szCs w:val="28"/>
-                        </w:rPr>
-                        <w:br/>
-                        <w:t>- L’état de la charge</w:t>
-                      </w:r>
-                      <w:r>
-                        <w:rPr>
-                          <w:b/>
-                          <w:bCs/>
-                          <w:spacing w:val="-10"/>
-                          <w:kern w:val="0"/>
-                          <w:sz w:val="28"/>
-                          <w:szCs w:val="28"/>
-                        </w:rPr>
-                        <w:br/>
-                        <w:t xml:space="preserve">- Serveur peux prendre contrôle de la charge lorsque requis (ex : interruption lorsqu’un niveau pré établi </w:t>
-                      </w:r>
-                      <w:r>
-                        <w:rPr>
-                          <w:b/>
-                          <w:bCs/>
-                          <w:spacing w:val="-10"/>
-                          <w:kern w:val="0"/>
-                          <w:sz w:val="28"/>
-                          <w:szCs w:val="28"/>
-                        </w:rPr>
-                        <w:t>est atteint.)</w:t>
+                        <w:t>Serveur Ubuntu</w:t>
                       </w:r>
                     </w:p>
                   </w:txbxContent>
@@ -1726,8 +2622,117 @@
         <w:rPr>
           <w:noProof/>
         </w:rPr>
+        <mc:AlternateContent>
+          <mc:Choice Requires="wps">
+            <w:drawing>
+              <wp:anchor distT="0" distB="0" distL="114300" distR="114300" simplePos="0" relativeHeight="251684864" behindDoc="0" locked="0" layoutInCell="1" allowOverlap="1" wp14:anchorId="421B6DFC" wp14:editId="03E1AAEE">
+                <wp:simplePos x="0" y="0"/>
+                <wp:positionH relativeFrom="margin">
+                  <wp:align>center</wp:align>
+                </wp:positionH>
+                <wp:positionV relativeFrom="paragraph">
+                  <wp:posOffset>1024255</wp:posOffset>
+                </wp:positionV>
+                <wp:extent cx="685800" cy="390525"/>
+                <wp:effectExtent l="0" t="0" r="0" b="0"/>
+                <wp:wrapNone/>
+                <wp:docPr id="2134028302" name="Zone de texte 11"/>
+                <wp:cNvGraphicFramePr/>
+                <a:graphic xmlns:a="http://schemas.openxmlformats.org/drawingml/2006/main">
+                  <a:graphicData uri="http://schemas.microsoft.com/office/word/2010/wordprocessingShape">
+                    <wps:wsp>
+                      <wps:cNvSpPr txBox="1"/>
+                      <wps:spPr>
+                        <a:xfrm>
+                          <a:off x="0" y="0"/>
+                          <a:ext cx="685800" cy="390525"/>
+                        </a:xfrm>
+                        <a:prstGeom prst="rect">
+                          <a:avLst/>
+                        </a:prstGeom>
+                        <a:noFill/>
+                        <a:ln w="6350">
+                          <a:noFill/>
+                        </a:ln>
+                      </wps:spPr>
+                      <wps:txbx>
+                        <w:txbxContent>
+                          <w:p>
+                            <w:r>
+                              <w:rPr>
+                                <w:b/>
+                                <w:bCs/>
+                                <w:sz w:val="28"/>
+                                <w:szCs w:val="28"/>
+                              </w:rPr>
+                              <w:t>HTTP</w:t>
+                            </w:r>
+                            <w:r>
+                              <w:rPr>
+                                <w:b/>
+                                <w:bCs/>
+                                <w:sz w:val="28"/>
+                                <w:szCs w:val="28"/>
+                              </w:rPr>
+                              <w:t>S</w:t>
+                            </w:r>
+                          </w:p>
+                        </w:txbxContent>
+                      </wps:txbx>
+                      <wps:bodyPr rot="0" spcFirstLastPara="0" vertOverflow="overflow" horzOverflow="overflow" vert="horz" wrap="square" lIns="91440" tIns="45720" rIns="91440" bIns="45720" numCol="1" spcCol="0" rtlCol="0" fromWordArt="0" anchor="t" anchorCtr="0" forceAA="0" compatLnSpc="1">
+                        <a:prstTxWarp prst="textNoShape">
+                          <a:avLst/>
+                        </a:prstTxWarp>
+                        <a:noAutofit/>
+                      </wps:bodyPr>
+                    </wps:wsp>
+                  </a:graphicData>
+                </a:graphic>
+                <wp14:sizeRelH relativeFrom="margin">
+                  <wp14:pctWidth>0</wp14:pctWidth>
+                </wp14:sizeRelH>
+              </wp:anchor>
+            </w:drawing>
+          </mc:Choice>
+          <mc:Fallback>
+            <w:pict>
+              <v:shape w14:anchorId="421B6DFC" id="_x0000_s1037" type="#_x0000_t202" style="position:absolute;margin-left:0;margin-top:80.65pt;width:54pt;height:30.75pt;z-index:251684864;visibility:visible;mso-wrap-style:square;mso-width-percent:0;mso-wrap-distance-left:9pt;mso-wrap-distance-top:0;mso-wrap-distance-right:9pt;mso-wrap-distance-bottom:0;mso-position-horizontal:center;mso-position-horizontal-relative:margin;mso-position-vertical:absolute;mso-position-vertical-relative:text;mso-width-percent:0;mso-width-relative:margin;v-text-anchor:top" o:gfxdata="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" filled="f" stroked="f" strokeweight=".5pt">
+                <v:textbox>
+                  <w:txbxContent>
+                    <w:p>
+                      <w:r>
+                        <w:rPr>
+                          <w:b/>
+                          <w:bCs/>
+                          <w:sz w:val="28"/>
+                          <w:szCs w:val="28"/>
+                        </w:rPr>
+                        <w:t>HTTP</w:t>
+                      </w:r>
+                      <w:r>
+                        <w:rPr>
+                          <w:b/>
+                          <w:bCs/>
+                          <w:sz w:val="28"/>
+                          <w:szCs w:val="28"/>
+                        </w:rPr>
+                        <w:t>S</w:t>
+                      </w:r>
+                    </w:p>
+                  </w:txbxContent>
+                </v:textbox>
+                <w10:wrap anchorx="margin"/>
+              </v:shape>
+            </w:pict>
+          </mc:Fallback>
+        </mc:AlternateContent>
+      </w:r>
+      <w:r>
+        <w:rPr>
+          <w:noProof/>
+        </w:rPr>
         <w:drawing>
-          <wp:anchor distT="0" distB="0" distL="114300" distR="114300" simplePos="0" relativeHeight="251673600" behindDoc="0" locked="0" layoutInCell="1" allowOverlap="1" wp14:anchorId="7ADEB851" wp14:editId="3BF59940">
+          <wp:anchor distT="0" distB="0" distL="114300" distR="114300" simplePos="0" relativeHeight="251673600" behindDoc="0" locked="0" layoutInCell="1" allowOverlap="1" wp14:anchorId="7ADEB851" wp14:editId="3524F295">
             <wp:simplePos x="0" y="0"/>
             <wp:positionH relativeFrom="column">
               <wp:posOffset>1841500</wp:posOffset>
@@ -1750,7 +2755,7 @@
                     <pic:cNvPicPr/>
                   </pic:nvPicPr>
                   <pic:blipFill>
-                    <a:blip r:embed="rId7" cstate="print">
+                    <a:blip r:embed="rId14" cstate="print">
                       <a:extLst>
                         <a:ext uri="{28A0092B-C50C-407E-A947-70E740481C1C}">
                           <a14:useLocalDpi xmlns:a14="http://schemas.microsoft.com/office/drawing/2010/main" val="0"/>
@@ -1789,7 +2794,7 @@
         <mc:AlternateContent>
           <mc:Choice Requires="wps">
             <w:drawing>
-              <wp:anchor distT="0" distB="0" distL="114300" distR="114300" simplePos="0" relativeHeight="251679744" behindDoc="0" locked="0" layoutInCell="1" allowOverlap="1" wp14:anchorId="21793FA3" wp14:editId="2E59852C">
+              <wp:anchor distT="0" distB="0" distL="114300" distR="114300" simplePos="0" relativeHeight="251679744" behindDoc="0" locked="0" layoutInCell="1" allowOverlap="1" wp14:anchorId="21793FA3" wp14:editId="4D6F870D">
                 <wp:simplePos x="0" y="0"/>
                 <wp:positionH relativeFrom="margin">
                   <wp:posOffset>2116360</wp:posOffset>
@@ -1866,7 +2871,7 @@
           </mc:Choice>
           <mc:Fallback>
             <w:pict>
-              <v:shape w14:anchorId="21793FA3" id="_x0000_s1033" type="#_x0000_t202" style="position:absolute;margin-left:166.65pt;margin-top:115.15pt;width:84.9pt;height:34.4pt;z-index:251679744;visibility:visible;mso-wrap-style:square;mso-width-percent:0;mso-height-percent:0;mso-wrap-distance-left:9pt;mso-wrap-distance-top:0;mso-wrap-distance-right:9pt;mso-wrap-distance-bottom:0;mso-position-horizontal:absolute;mso-position-horizontal-relative:margin;mso-position-vertical:absolute;mso-position-vertical-relative:text;mso-width-percent:0;mso-height-percent:0;mso-width-relative:margin;mso-height-relative:margin;v-text-anchor:top" o:gfxdata="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" filled="f" stroked="f" strokeweight=".5pt">
+              <v:shape w14:anchorId="21793FA3" id="_x0000_s1038" type="#_x0000_t202" style="position:absolute;margin-left:166.65pt;margin-top:115.15pt;width:84.9pt;height:34.4pt;z-index:251679744;visibility:visible;mso-wrap-style:square;mso-width-percent:0;mso-height-percent:0;mso-wrap-distance-left:9pt;mso-wrap-distance-top:0;mso-wrap-distance-right:9pt;mso-wrap-distance-bottom:0;mso-position-horizontal:absolute;mso-position-horizontal-relative:margin;mso-position-vertical:absolute;mso-position-vertical-relative:text;mso-width-percent:0;mso-height-percent:0;mso-width-relative:margin;mso-height-relative:margin;v-text-anchor:top" o:gfxdata="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" filled="f" stroked="f" strokeweight=".5pt">
                 <v:textbox>
                   <w:txbxContent>
                     <w:p>
@@ -1904,290 +2909,10 @@
         <w:rPr>
           <w:noProof/>
         </w:rPr>
-        <w:drawing>
-          <wp:anchor distT="0" distB="0" distL="114300" distR="114300" simplePos="0" relativeHeight="251657215" behindDoc="0" locked="0" layoutInCell="1" allowOverlap="1" wp14:anchorId="4018F6F5" wp14:editId="5C18EB57">
-            <wp:simplePos x="0" y="0"/>
-            <wp:positionH relativeFrom="column">
-              <wp:posOffset>1591338</wp:posOffset>
-            </wp:positionH>
-            <wp:positionV relativeFrom="paragraph">
-              <wp:posOffset>4764272</wp:posOffset>
-            </wp:positionV>
-            <wp:extent cx="1222010" cy="950452"/>
-            <wp:effectExtent l="0" t="0" r="0" b="2540"/>
-            <wp:wrapNone/>
-            <wp:docPr id="1597439785" name="Image 8" descr="Une image contenant logo, Graphique, Police, texte&#10;&#10;Le contenu généré par l’IA peut être incorrect."/>
-            <wp:cNvGraphicFramePr>
-              <a:graphicFrameLocks xmlns:a="http://schemas.openxmlformats.org/drawingml/2006/main" noChangeAspect="1"/>
-            </wp:cNvGraphicFramePr>
-            <a:graphic xmlns:a="http://schemas.openxmlformats.org/drawingml/2006/main">
-              <a:graphicData uri="http://schemas.openxmlformats.org/drawingml/2006/picture">
-                <pic:pic xmlns:pic="http://schemas.openxmlformats.org/drawingml/2006/picture">
-                  <pic:nvPicPr>
-                    <pic:cNvPr id="1597439785" name="Image 8" descr="Une image contenant logo, Graphique, Police, texte&#10;&#10;Le contenu généré par l’IA peut être incorrect."/>
-                    <pic:cNvPicPr/>
-                  </pic:nvPicPr>
-                  <pic:blipFill>
-                    <a:blip r:embed="rId8" cstate="print">
-                      <a:extLst>
-                        <a:ext uri="{28A0092B-C50C-407E-A947-70E740481C1C}">
-                          <a14:useLocalDpi xmlns:a14="http://schemas.microsoft.com/office/drawing/2010/main" val="0"/>
-                        </a:ext>
-                      </a:extLst>
-                    </a:blip>
-                    <a:stretch>
-                      <a:fillRect/>
-                    </a:stretch>
-                  </pic:blipFill>
-                  <pic:spPr>
-                    <a:xfrm>
-                      <a:off x="0" y="0"/>
-                      <a:ext cx="1222010" cy="950452"/>
-                    </a:xfrm>
-                    <a:prstGeom prst="rect">
-                      <a:avLst/>
-                    </a:prstGeom>
-                  </pic:spPr>
-                </pic:pic>
-              </a:graphicData>
-            </a:graphic>
-            <wp14:sizeRelH relativeFrom="margin">
-              <wp14:pctWidth>0</wp14:pctWidth>
-            </wp14:sizeRelH>
-            <wp14:sizeRelV relativeFrom="margin">
-              <wp14:pctHeight>0</wp14:pctHeight>
-            </wp14:sizeRelV>
-          </wp:anchor>
-        </w:drawing>
-      </w:r>
-      <w:r>
-        <w:rPr>
-          <w:noProof/>
-        </w:rPr>
         <mc:AlternateContent>
           <mc:Choice Requires="wps">
             <w:drawing>
-              <wp:anchor distT="0" distB="0" distL="114300" distR="114300" simplePos="0" relativeHeight="251672576" behindDoc="0" locked="0" layoutInCell="1" allowOverlap="1" wp14:anchorId="4D3F3A29" wp14:editId="095C2437">
-                <wp:simplePos x="0" y="0"/>
-                <wp:positionH relativeFrom="column">
-                  <wp:posOffset>2483457</wp:posOffset>
-                </wp:positionH>
-                <wp:positionV relativeFrom="paragraph">
-                  <wp:posOffset>8351463</wp:posOffset>
-                </wp:positionV>
-                <wp:extent cx="3517464" cy="627797"/>
-                <wp:effectExtent l="0" t="0" r="6985" b="1270"/>
-                <wp:wrapNone/>
-                <wp:docPr id="898289732" name="Zone de texte 11"/>
-                <wp:cNvGraphicFramePr/>
-                <a:graphic xmlns:a="http://schemas.openxmlformats.org/drawingml/2006/main">
-                  <a:graphicData uri="http://schemas.microsoft.com/office/word/2010/wordprocessingShape">
-                    <wps:wsp>
-                      <wps:cNvSpPr txBox="1"/>
-                      <wps:spPr>
-                        <a:xfrm>
-                          <a:off x="0" y="0"/>
-                          <a:ext cx="3517464" cy="627797"/>
-                        </a:xfrm>
-                        <a:prstGeom prst="rect">
-                          <a:avLst/>
-                        </a:prstGeom>
-                        <a:solidFill>
-                          <a:schemeClr val="lt1"/>
-                        </a:solidFill>
-                        <a:ln w="6350">
-                          <a:noFill/>
-                        </a:ln>
-                      </wps:spPr>
-                      <wps:txbx>
-                        <w:txbxContent>
-                          <w:p>
-                            <w:pPr>
-                              <w:rPr>
-                                <w:b/>
-                                <w:bCs/>
-                                <w:sz w:val="32"/>
-                                <w:szCs w:val="32"/>
-                              </w:rPr>
-                            </w:pPr>
-                            <w:r>
-                              <w:rPr>
-                                <w:b/>
-                                <w:bCs/>
-                                <w:sz w:val="40"/>
-                                <w:szCs w:val="40"/>
-                                <w:highlight w:val="yellow"/>
-                              </w:rPr>
-                              <w:t>Chargeurs Autobus</w:t>
-                            </w:r>
-                          </w:p>
-                        </w:txbxContent>
-                      </wps:txbx>
-                      <wps:bodyPr rot="0" spcFirstLastPara="0" vertOverflow="overflow" horzOverflow="overflow" vert="horz" wrap="square" lIns="91440" tIns="45720" rIns="91440" bIns="45720" numCol="1" spcCol="0" rtlCol="0" fromWordArt="0" anchor="t" anchorCtr="0" forceAA="0" compatLnSpc="1">
-                        <a:prstTxWarp prst="textNoShape">
-                          <a:avLst/>
-                        </a:prstTxWarp>
-                        <a:noAutofit/>
-                      </wps:bodyPr>
-                    </wps:wsp>
-                  </a:graphicData>
-                </a:graphic>
-                <wp14:sizeRelH relativeFrom="margin">
-                  <wp14:pctWidth>0</wp14:pctWidth>
-                </wp14:sizeRelH>
-              </wp:anchor>
-            </w:drawing>
-          </mc:Choice>
-          <mc:Fallback>
-            <w:pict>
-              <v:shape w14:anchorId="4D3F3A29" id="_x0000_s1034" type="#_x0000_t202" style="position:absolute;margin-left:195.55pt;margin-top:657.6pt;width:276.95pt;height:49.45pt;z-index:251672576;visibility:visible;mso-wrap-style:square;mso-width-percent:0;mso-wrap-distance-left:9pt;mso-wrap-distance-top:0;mso-wrap-distance-right:9pt;mso-wrap-distance-bottom:0;mso-position-horizontal:absolute;mso-position-horizontal-relative:text;mso-position-vertical:absolute;mso-position-vertical-relative:text;mso-width-percent:0;mso-width-relative:margin;v-text-anchor:top" o:gfxdata="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" fillcolor="white [3201]" stroked="f" strokeweight=".5pt">
-                <v:textbox>
-                  <w:txbxContent>
-                    <w:p>
-                      <w:pPr>
-                        <w:rPr>
-                          <w:b/>
-                          <w:bCs/>
-                          <w:sz w:val="32"/>
-                          <w:szCs w:val="32"/>
-                        </w:rPr>
-                      </w:pPr>
-                      <w:r>
-                        <w:rPr>
-                          <w:b/>
-                          <w:bCs/>
-                          <w:sz w:val="40"/>
-                          <w:szCs w:val="40"/>
-                          <w:highlight w:val="yellow"/>
-                        </w:rPr>
-                        <w:t>Chargeurs Autobus</w:t>
-                      </w:r>
-                    </w:p>
-                  </w:txbxContent>
-                </v:textbox>
-              </v:shape>
-            </w:pict>
-          </mc:Fallback>
-        </mc:AlternateContent>
-      </w:r>
-      <w:r>
-        <w:rPr>
-          <w:noProof/>
-        </w:rPr>
-        <mc:AlternateContent>
-          <mc:Choice Requires="wps">
-            <w:drawing>
-              <wp:anchor distT="0" distB="0" distL="114300" distR="114300" simplePos="0" relativeHeight="251670528" behindDoc="0" locked="0" layoutInCell="1" allowOverlap="1" wp14:anchorId="1284DC3D" wp14:editId="3D688A3D">
-                <wp:simplePos x="0" y="0"/>
-                <wp:positionH relativeFrom="column">
-                  <wp:posOffset>4353105</wp:posOffset>
-                </wp:positionH>
-                <wp:positionV relativeFrom="paragraph">
-                  <wp:posOffset>3784344</wp:posOffset>
-                </wp:positionV>
-                <wp:extent cx="3517464" cy="627797"/>
-                <wp:effectExtent l="0" t="0" r="6985" b="1270"/>
-                <wp:wrapNone/>
-                <wp:docPr id="513596268" name="Zone de texte 11"/>
-                <wp:cNvGraphicFramePr/>
-                <a:graphic xmlns:a="http://schemas.openxmlformats.org/drawingml/2006/main">
-                  <a:graphicData uri="http://schemas.microsoft.com/office/word/2010/wordprocessingShape">
-                    <wps:wsp>
-                      <wps:cNvSpPr txBox="1"/>
-                      <wps:spPr>
-                        <a:xfrm>
-                          <a:off x="0" y="0"/>
-                          <a:ext cx="3517464" cy="627797"/>
-                        </a:xfrm>
-                        <a:prstGeom prst="rect">
-                          <a:avLst/>
-                        </a:prstGeom>
-                        <a:solidFill>
-                          <a:schemeClr val="lt1"/>
-                        </a:solidFill>
-                        <a:ln w="6350">
-                          <a:noFill/>
-                        </a:ln>
-                      </wps:spPr>
-                      <wps:txbx>
-                        <w:txbxContent>
-                          <w:p>
-                            <w:pPr>
-                              <w:rPr>
-                                <w:b/>
-                                <w:bCs/>
-                                <w:sz w:val="32"/>
-                                <w:szCs w:val="32"/>
-                              </w:rPr>
-                            </w:pPr>
-                            <w:r>
-                              <w:rPr>
-                                <w:b/>
-                                <w:bCs/>
-                                <w:sz w:val="40"/>
-                                <w:szCs w:val="40"/>
-                                <w:highlight w:val="yellow"/>
-                              </w:rPr>
-                              <w:t>Serveur Ubuntu</w:t>
-                            </w:r>
-                          </w:p>
-                        </w:txbxContent>
-                      </wps:txbx>
-                      <wps:bodyPr rot="0" spcFirstLastPara="0" vertOverflow="overflow" horzOverflow="overflow" vert="horz" wrap="square" lIns="91440" tIns="45720" rIns="91440" bIns="45720" numCol="1" spcCol="0" rtlCol="0" fromWordArt="0" anchor="t" anchorCtr="0" forceAA="0" compatLnSpc="1">
-                        <a:prstTxWarp prst="textNoShape">
-                          <a:avLst/>
-                        </a:prstTxWarp>
-                        <a:noAutofit/>
-                      </wps:bodyPr>
-                    </wps:wsp>
-                  </a:graphicData>
-                </a:graphic>
-                <wp14:sizeRelH relativeFrom="margin">
-                  <wp14:pctWidth>0</wp14:pctWidth>
-                </wp14:sizeRelH>
-              </wp:anchor>
-            </w:drawing>
-          </mc:Choice>
-          <mc:Fallback>
-            <w:pict>
-              <v:shape w14:anchorId="1284DC3D" id="_x0000_s1035" type="#_x0000_t202" style="position:absolute;margin-left:342.75pt;margin-top:298pt;width:276.95pt;height:49.45pt;z-index:251670528;visibility:visible;mso-wrap-style:square;mso-width-percent:0;mso-wrap-distance-left:9pt;mso-wrap-distance-top:0;mso-wrap-distance-right:9pt;mso-wrap-distance-bottom:0;mso-position-horizontal:absolute;mso-position-horizontal-relative:text;mso-position-vertical:absolute;mso-position-vertical-relative:text;mso-width-percent:0;mso-width-relative:margin;v-text-anchor:top" o:gfxdata="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" fillcolor="white [3201]" stroked="f" strokeweight=".5pt">
-                <v:textbox>
-                  <w:txbxContent>
-                    <w:p>
-                      <w:pPr>
-                        <w:rPr>
-                          <w:b/>
-                          <w:bCs/>
-                          <w:sz w:val="32"/>
-                          <w:szCs w:val="32"/>
-                        </w:rPr>
-                      </w:pPr>
-                      <w:r>
-                        <w:rPr>
-                          <w:b/>
-                          <w:bCs/>
-                          <w:sz w:val="40"/>
-                          <w:szCs w:val="40"/>
-                          <w:highlight w:val="yellow"/>
-                        </w:rPr>
-                        <w:t>Serveur Ubuntu</w:t>
-                      </w:r>
-                    </w:p>
-                  </w:txbxContent>
-                </v:textbox>
-              </v:shape>
-            </w:pict>
-          </mc:Fallback>
-        </mc:AlternateContent>
-      </w:r>
-      <w:r>
-        <w:rPr>
-          <w:noProof/>
-        </w:rPr>
-        <mc:AlternateContent>
-          <mc:Choice Requires="wps">
-            <w:drawing>
-              <wp:anchor distT="0" distB="0" distL="114300" distR="114300" simplePos="0" relativeHeight="251667456" behindDoc="0" locked="0" layoutInCell="1" allowOverlap="1" wp14:anchorId="50E91603" wp14:editId="7B71D9B1">
+              <wp:anchor distT="0" distB="0" distL="114300" distR="114300" simplePos="0" relativeHeight="251667456" behindDoc="0" locked="0" layoutInCell="1" allowOverlap="1" wp14:anchorId="50E91603" wp14:editId="08706ABA">
                 <wp:simplePos x="0" y="0"/>
                 <wp:positionH relativeFrom="column">
                   <wp:posOffset>1485720</wp:posOffset>
@@ -2251,89 +2976,7 @@
           </mc:Choice>
           <mc:Fallback>
             <w:pict>
-              <v:shapetype w14:anchorId="22F22774" id="_x0000_t32" coordsize="21600,21600" o:spt="32" o:oned="t" path="m,l21600,21600e" filled="f">
-                <v:path arrowok="t" fillok="f" o:connecttype="none"/>
-                <o:lock v:ext="edit" shapetype="t"/>
-              </v:shapetype>
-              <v:shape id="Connecteur droit avec flèche 5" o:spid="_x0000_s1026" type="#_x0000_t32" style="position:absolute;margin-left:117pt;margin-top:17.1pt;width:174.3pt;height:160.35pt;z-index:251667456;visibility:visible;mso-wrap-style:square;mso-width-percent:0;mso-height-percent:0;mso-wrap-distance-left:9pt;mso-wrap-distance-top:0;mso-wrap-distance-right:9pt;mso-wrap-distance-bottom:0;mso-position-horizontal:absolute;mso-position-horizontal-relative:text;mso-position-vertical:absolute;mso-position-vertical-relative:text;mso-width-percent:0;mso-height-percent:0;mso-width-relative:margin;mso-height-relative:margin" o:gfxdata="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" strokecolor="#92d050" strokeweight="6pt">
-                <v:stroke startarrow="open" endarrow="open"/>
-              </v:shape>
-            </w:pict>
-          </mc:Fallback>
-        </mc:AlternateContent>
-      </w:r>
-      <w:r>
-        <w:rPr>
-          <w:noProof/>
-        </w:rPr>
-        <mc:AlternateContent>
-          <mc:Choice Requires="wps">
-            <w:drawing>
-              <wp:anchor distT="0" distB="0" distL="114300" distR="114300" simplePos="0" relativeHeight="251661312" behindDoc="0" locked="0" layoutInCell="1" allowOverlap="1" wp14:anchorId="5ED31F7D" wp14:editId="005E2C74">
-                <wp:simplePos x="0" y="0"/>
-                <wp:positionH relativeFrom="column">
-                  <wp:posOffset>1663140</wp:posOffset>
-                </wp:positionH>
-                <wp:positionV relativeFrom="paragraph">
-                  <wp:posOffset>3768591</wp:posOffset>
-                </wp:positionV>
-                <wp:extent cx="2322963" cy="3042987"/>
-                <wp:effectExtent l="38100" t="38100" r="39370" b="43180"/>
-                <wp:wrapNone/>
-                <wp:docPr id="156433569" name="Connecteur droit avec flèche 5"/>
-                <wp:cNvGraphicFramePr/>
-                <a:graphic xmlns:a="http://schemas.openxmlformats.org/drawingml/2006/main">
-                  <a:graphicData uri="http://schemas.microsoft.com/office/word/2010/wordprocessingShape">
-                    <wps:wsp>
-                      <wps:cNvCnPr/>
-                      <wps:spPr>
-                        <a:xfrm flipV="1">
-                          <a:off x="0" y="0"/>
-                          <a:ext cx="2322963" cy="3042987"/>
-                        </a:xfrm>
-                        <a:prstGeom prst="straightConnector1">
-                          <a:avLst/>
-                        </a:prstGeom>
-                        <a:ln w="76200" cap="flat" cmpd="sng" algn="ctr">
-                          <a:solidFill>
-                            <a:srgbClr val="CE0294"/>
-                          </a:solidFill>
-                          <a:prstDash val="solid"/>
-                          <a:round/>
-                          <a:headEnd type="arrow" w="med" len="med"/>
-                          <a:tailEnd type="arrow" w="med" len="med"/>
-                        </a:ln>
-                      </wps:spPr>
-                      <wps:style>
-                        <a:lnRef idx="0">
-                          <a:scrgbClr r="0" g="0" b="0"/>
-                        </a:lnRef>
-                        <a:fillRef idx="0">
-                          <a:scrgbClr r="0" g="0" b="0"/>
-                        </a:fillRef>
-                        <a:effectRef idx="0">
-                          <a:scrgbClr r="0" g="0" b="0"/>
-                        </a:effectRef>
-                        <a:fontRef idx="minor">
-                          <a:schemeClr val="tx1"/>
-                        </a:fontRef>
-                      </wps:style>
-                      <wps:bodyPr/>
-                    </wps:wsp>
-                  </a:graphicData>
-                </a:graphic>
-                <wp14:sizeRelH relativeFrom="margin">
-                  <wp14:pctWidth>0</wp14:pctWidth>
-                </wp14:sizeRelH>
-                <wp14:sizeRelV relativeFrom="margin">
-                  <wp14:pctHeight>0</wp14:pctHeight>
-                </wp14:sizeRelV>
-              </wp:anchor>
-            </w:drawing>
-          </mc:Choice>
-          <mc:Fallback>
-            <w:pict>
-              <v:shape w14:anchorId="171C2C24" id="Connecteur droit avec flèche 5" o:spid="_x0000_s1026" type="#_x0000_t32" style="position:absolute;margin-left:130.95pt;margin-top:296.75pt;width:182.9pt;height:239.6pt;flip:y;z-index:251661312;visibility:visible;mso-wrap-style:square;mso-width-percent:0;mso-height-percent:0;mso-wrap-distance-left:9pt;mso-wrap-distance-top:0;mso-wrap-distance-right:9pt;mso-wrap-distance-bottom:0;mso-position-horizontal:absolute;mso-position-horizontal-relative:text;mso-position-vertical:absolute;mso-position-vertical-relative:text;mso-width-percent:0;mso-height-percent:0;mso-width-relative:margin;mso-height-relative:margin" o:gfxdata="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" strokecolor="#ce0294" strokeweight="6pt">
+              <v:shape w14:anchorId="69F95B62" id="Connecteur droit avec flèche 5" o:spid="_x0000_s1026" type="#_x0000_t32" style="position:absolute;margin-left:117pt;margin-top:17.1pt;width:174.3pt;height:160.35pt;z-index:251667456;visibility:visible;mso-wrap-style:square;mso-width-percent:0;mso-height-percent:0;mso-wrap-distance-left:9pt;mso-wrap-distance-top:0;mso-wrap-distance-right:9pt;mso-wrap-distance-bottom:0;mso-position-horizontal:absolute;mso-position-horizontal-relative:text;mso-position-vertical:absolute;mso-position-vertical-relative:text;mso-width-percent:0;mso-height-percent:0;mso-width-relative:margin;mso-height-relative:margin" o:gfxdata="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" strokecolor="#92d050" strokeweight="6pt">
                 <v:stroke startarrow="open" endarrow="open"/>
               </v:shape>
             </w:pict>
@@ -2368,7 +3011,7 @@
                     <pic:cNvPicPr/>
                   </pic:nvPicPr>
                   <pic:blipFill>
-                    <a:blip r:embed="rId9">
+                    <a:blip r:embed="rId15">
                       <a:extLst>
                         <a:ext uri="{28A0092B-C50C-407E-A947-70E740481C1C}">
                           <a14:useLocalDpi xmlns:a14="http://schemas.microsoft.com/office/drawing/2010/main" val="0"/>
@@ -2422,7 +3065,7 @@
                     <pic:cNvPicPr/>
                   </pic:nvPicPr>
                   <pic:blipFill>
-                    <a:blip r:embed="rId10" cstate="print">
+                    <a:blip r:embed="rId16" cstate="print">
                       <a:extLst>
                         <a:ext uri="{28A0092B-C50C-407E-A947-70E740481C1C}">
                           <a14:useLocalDpi xmlns:a14="http://schemas.microsoft.com/office/drawing/2010/main" val="0"/>
@@ -2482,7 +3125,7 @@
                     <pic:cNvPicPr/>
                   </pic:nvPicPr>
                   <pic:blipFill>
-                    <a:blip r:embed="rId11" cstate="print">
+                    <a:blip r:embed="rId17" cstate="print">
                       <a:extLst>
                         <a:ext uri="{28A0092B-C50C-407E-A947-70E740481C1C}">
                           <a14:useLocalDpi xmlns:a14="http://schemas.microsoft.com/office/drawing/2010/main" val="0"/>
@@ -2513,7 +3156,7 @@
           <w:noProof/>
         </w:rPr>
         <w:drawing>
-          <wp:anchor distT="0" distB="0" distL="114300" distR="114300" simplePos="0" relativeHeight="251659264" behindDoc="0" locked="0" layoutInCell="1" allowOverlap="1" wp14:anchorId="0895AB6E" wp14:editId="6149C175">
+          <wp:anchor distT="0" distB="0" distL="114300" distR="114300" simplePos="0" relativeHeight="251659264" behindDoc="0" locked="0" layoutInCell="1" allowOverlap="1" wp14:anchorId="0895AB6E" wp14:editId="59880AB5">
             <wp:simplePos x="0" y="0"/>
             <wp:positionH relativeFrom="page">
               <wp:posOffset>3994444</wp:posOffset>
@@ -2536,7 +3179,7 @@
                     <pic:cNvPicPr/>
                   </pic:nvPicPr>
                   <pic:blipFill>
-                    <a:blip r:embed="rId12" cstate="print">
+                    <a:blip r:embed="rId18" cstate="print">
                       <a:extLst>
                         <a:ext uri="{28A0092B-C50C-407E-A947-70E740481C1C}">
                           <a14:useLocalDpi xmlns:a14="http://schemas.microsoft.com/office/drawing/2010/main" val="0"/>
@@ -2559,75 +3202,6 @@
                 </pic:pic>
               </a:graphicData>
             </a:graphic>
-          </wp:anchor>
-        </w:drawing>
-      </w:r>
-      <w:r>
-        <w:rPr>
-          <w:noProof/>
-        </w:rPr>
-        <w:drawing>
-          <wp:anchor distT="0" distB="0" distL="114300" distR="114300" simplePos="0" relativeHeight="251658240" behindDoc="0" locked="0" layoutInCell="1" allowOverlap="1" wp14:anchorId="68466F28" wp14:editId="69D37295">
-            <wp:simplePos x="0" y="0"/>
-            <wp:positionH relativeFrom="column">
-              <wp:posOffset>-872774</wp:posOffset>
-            </wp:positionH>
-            <wp:positionV relativeFrom="paragraph">
-              <wp:posOffset>6411633</wp:posOffset>
-            </wp:positionV>
-            <wp:extent cx="3302758" cy="2476328"/>
-            <wp:effectExtent l="0" t="0" r="0" b="635"/>
-            <wp:wrapNone/>
-            <wp:docPr id="1334673761" name="Image 1" descr="Une image contenant véhicule, ciel, Véhicule terrestre, plein air&#10;&#10;Le contenu généré par l’IA peut être incorrect."/>
-            <wp:cNvGraphicFramePr>
-              <a:graphicFrameLocks xmlns:a="http://schemas.openxmlformats.org/drawingml/2006/main" noChangeAspect="1"/>
-            </wp:cNvGraphicFramePr>
-            <a:graphic xmlns:a="http://schemas.openxmlformats.org/drawingml/2006/main">
-              <a:graphicData uri="http://schemas.openxmlformats.org/drawingml/2006/picture">
-                <pic:pic xmlns:pic="http://schemas.openxmlformats.org/drawingml/2006/picture">
-                  <pic:nvPicPr>
-                    <pic:cNvPr id="1334673761" name="Image 1" descr="Une image contenant véhicule, ciel, Véhicule terrestre, plein air&#10;&#10;Le contenu généré par l’IA peut être incorrect."/>
-                    <pic:cNvPicPr/>
-                  </pic:nvPicPr>
-                  <pic:blipFill rotWithShape="1">
-                    <a:blip r:embed="rId13" cstate="print">
-                      <a:extLst>
-                        <a:ext uri="{28A0092B-C50C-407E-A947-70E740481C1C}">
-                          <a14:useLocalDpi xmlns:a14="http://schemas.microsoft.com/office/drawing/2010/main" val="0"/>
-                        </a:ext>
-                      </a:extLst>
-                    </a:blip>
-                    <a:srcRect l="24976"/>
-                    <a:stretch>
-                      <a:fillRect/>
-                    </a:stretch>
-                  </pic:blipFill>
-                  <pic:spPr bwMode="auto">
-                    <a:xfrm>
-                      <a:off x="0" y="0"/>
-                      <a:ext cx="3302758" cy="2476328"/>
-                    </a:xfrm>
-                    <a:prstGeom prst="rect">
-                      <a:avLst/>
-                    </a:prstGeom>
-                    <a:ln>
-                      <a:noFill/>
-                    </a:ln>
-                    <a:extLst>
-                      <a:ext uri="{53640926-AAD7-44D8-BBD7-CCE9431645EC}">
-                        <a14:shadowObscured xmlns:a14="http://schemas.microsoft.com/office/drawing/2010/main"/>
-                      </a:ext>
-                    </a:extLst>
-                  </pic:spPr>
-                </pic:pic>
-              </a:graphicData>
-            </a:graphic>
-            <wp14:sizeRelH relativeFrom="margin">
-              <wp14:pctWidth>0</wp14:pctWidth>
-            </wp14:sizeRelH>
-            <wp14:sizeRelV relativeFrom="margin">
-              <wp14:pctHeight>0</wp14:pctHeight>
-            </wp14:sizeRelV>
           </wp:anchor>
         </w:drawing>
       </w:r>

</xml_diff>